<commit_message>
updated requirements, added todo in red, level related details
</commit_message>
<xml_diff>
--- a/RQMT_game.docx
+++ b/RQMT_game.docx
@@ -9,8 +9,13 @@
     </w:p>
     <w:p>
       <w:r>
-        <w:t>What is needed:</w:t>
-      </w:r>
+        <w:t xml:space="preserve">What is </w:t>
+      </w:r>
+      <w:proofErr w:type="gramStart"/>
+      <w:r>
+        <w:t>needed:</w:t>
+      </w:r>
+      <w:proofErr w:type="gramEnd"/>
     </w:p>
     <w:p>
       <w:pPr>
@@ -147,7 +152,23 @@
         </w:numPr>
       </w:pPr>
       <w:r>
-        <w:t>Lines with antialiasing (possibly using shaders)</w:t>
+        <w:t xml:space="preserve">Lines with </w:t>
+      </w:r>
+      <w:proofErr w:type="spellStart"/>
+      <w:r>
+        <w:t>antialiasing</w:t>
+      </w:r>
+      <w:proofErr w:type="spellEnd"/>
+      <w:r>
+        <w:t xml:space="preserve"> (possibly using </w:t>
+      </w:r>
+      <w:proofErr w:type="spellStart"/>
+      <w:r>
+        <w:t>shaders</w:t>
+      </w:r>
+      <w:proofErr w:type="spellEnd"/>
+      <w:r>
+        <w:t>)</w:t>
       </w:r>
     </w:p>
     <w:p>
@@ -167,11 +188,33 @@
         </w:rPr>
         <w:t xml:space="preserve">{ </w:t>
       </w:r>
-      <w:r>
-        <w:rPr>
-          <w:color w:val="7F7F7F" w:themeColor="text1" w:themeTint="80"/>
-        </w:rPr>
-        <w:t>Postprocessing, fragment shaders (for effects)</w:t>
+      <w:proofErr w:type="spellStart"/>
+      <w:r>
+        <w:rPr>
+          <w:color w:val="7F7F7F" w:themeColor="text1" w:themeTint="80"/>
+        </w:rPr>
+        <w:t>Postprocessing</w:t>
+      </w:r>
+      <w:proofErr w:type="spellEnd"/>
+      <w:r>
+        <w:rPr>
+          <w:color w:val="7F7F7F" w:themeColor="text1" w:themeTint="80"/>
+        </w:rPr>
+        <w:t xml:space="preserve">, fragment </w:t>
+      </w:r>
+      <w:proofErr w:type="spellStart"/>
+      <w:r>
+        <w:rPr>
+          <w:color w:val="7F7F7F" w:themeColor="text1" w:themeTint="80"/>
+        </w:rPr>
+        <w:t>shaders</w:t>
+      </w:r>
+      <w:proofErr w:type="spellEnd"/>
+      <w:r>
+        <w:rPr>
+          <w:color w:val="7F7F7F" w:themeColor="text1" w:themeTint="80"/>
+        </w:rPr>
+        <w:t xml:space="preserve"> (for effects)</w:t>
       </w:r>
       <w:r>
         <w:rPr>
@@ -225,7 +268,23 @@
         </w:numPr>
       </w:pPr>
       <w:r>
-        <w:t>Support for iPhone 4* and iPad*</w:t>
+        <w:t xml:space="preserve">Support for </w:t>
+      </w:r>
+      <w:proofErr w:type="spellStart"/>
+      <w:r>
+        <w:t>iPhone</w:t>
+      </w:r>
+      <w:proofErr w:type="spellEnd"/>
+      <w:r>
+        <w:t xml:space="preserve"> 4* and </w:t>
+      </w:r>
+      <w:proofErr w:type="spellStart"/>
+      <w:r>
+        <w:t>iPad</w:t>
+      </w:r>
+      <w:proofErr w:type="spellEnd"/>
+      <w:r>
+        <w:t>*</w:t>
       </w:r>
       <w:r>
         <w:t xml:space="preserve"> resolutions (960x640, 1024x768)</w:t>
@@ -523,8 +582,16 @@
           <w:ilvl w:val="0"/>
           <w:numId w:val="2"/>
         </w:numPr>
-      </w:pPr>
-      <w:r>
+        <w:rPr>
+          <w:b/>
+          <w:color w:val="FF0000"/>
+        </w:rPr>
+      </w:pPr>
+      <w:r>
+        <w:rPr>
+          <w:b/>
+          <w:color w:val="FF0000"/>
+        </w:rPr>
         <w:t>Level progression</w:t>
       </w:r>
     </w:p>
@@ -539,6 +606,17 @@
       <w:r>
         <w:t>Time limit increase</w:t>
       </w:r>
+      <w:r>
+        <w:t xml:space="preserve"> { </w:t>
+      </w:r>
+      <w:proofErr w:type="spellStart"/>
+      <w:r>
+        <w:t>time_limit</w:t>
+      </w:r>
+      <w:proofErr w:type="spellEnd"/>
+      <w:r>
+        <w:t xml:space="preserve"> [seconds] }</w:t>
+      </w:r>
     </w:p>
     <w:p>
       <w:pPr>
@@ -551,6 +629,17 @@
       <w:r>
         <w:t>Bomb, bonus items increase</w:t>
       </w:r>
+      <w:r>
+        <w:t xml:space="preserve"> { </w:t>
+      </w:r>
+      <w:proofErr w:type="spellStart"/>
+      <w:r>
+        <w:t>bonus_freq</w:t>
+      </w:r>
+      <w:proofErr w:type="spellEnd"/>
+      <w:r>
+        <w:t xml:space="preserve"> }</w:t>
+      </w:r>
     </w:p>
     <w:p>
       <w:pPr>
@@ -563,6 +652,17 @@
       <w:r>
         <w:t>Target charges increase</w:t>
       </w:r>
+      <w:r>
+        <w:t xml:space="preserve"> { </w:t>
+      </w:r>
+      <w:proofErr w:type="spellStart"/>
+      <w:r>
+        <w:t>target_charges</w:t>
+      </w:r>
+      <w:proofErr w:type="spellEnd"/>
+      <w:r>
+        <w:t xml:space="preserve"> }</w:t>
+      </w:r>
     </w:p>
     <w:p>
       <w:pPr>
@@ -575,6 +675,17 @@
       <w:r>
         <w:t>Worm starts to appear</w:t>
       </w:r>
+      <w:r>
+        <w:t xml:space="preserve"> { </w:t>
+      </w:r>
+      <w:proofErr w:type="spellStart"/>
+      <w:r>
+        <w:t>worm_level</w:t>
+      </w:r>
+      <w:proofErr w:type="spellEnd"/>
+      <w:r>
+        <w:t xml:space="preserve"> }</w:t>
+      </w:r>
     </w:p>
     <w:p>
       <w:pPr>
@@ -587,6 +698,17 @@
       <w:r>
         <w:t>Worm increases length</w:t>
       </w:r>
+      <w:r>
+        <w:t xml:space="preserve"> { </w:t>
+      </w:r>
+      <w:proofErr w:type="spellStart"/>
+      <w:r>
+        <w:t>worm_length</w:t>
+      </w:r>
+      <w:proofErr w:type="spellEnd"/>
+      <w:r>
+        <w:t xml:space="preserve"> }</w:t>
+      </w:r>
     </w:p>
     <w:p>
       <w:pPr>
@@ -599,16 +721,39 @@
       <w:r>
         <w:t>Worm starts to rotate tiles with increasing frequency</w:t>
       </w:r>
-    </w:p>
-    <w:p>
-      <w:pPr>
-        <w:pStyle w:val="ListParagraph"/>
-        <w:numPr>
-          <w:ilvl w:val="0"/>
+      <w:r>
+        <w:t xml:space="preserve"> { </w:t>
+      </w:r>
+      <w:proofErr w:type="spellStart"/>
+      <w:r>
+        <w:t>worm_tile_rotations</w:t>
+      </w:r>
+      <w:proofErr w:type="spellEnd"/>
+      <w:r>
+        <w:t xml:space="preserve"> }</w:t>
+      </w:r>
+    </w:p>
+    <w:p>
+      <w:pPr>
+        <w:pStyle w:val="ListParagraph"/>
+        <w:numPr>
+          <w:ilvl w:val="1"/>
           <w:numId w:val="2"/>
         </w:numPr>
       </w:pPr>
       <w:r>
+        <w:t>Formula for each variable, as a function of { level }</w:t>
+      </w:r>
+    </w:p>
+    <w:p>
+      <w:pPr>
+        <w:pStyle w:val="ListParagraph"/>
+        <w:numPr>
+          <w:ilvl w:val="0"/>
+          <w:numId w:val="2"/>
+        </w:numPr>
+      </w:pPr>
+      <w:r>
         <w:t>Difficulty</w:t>
       </w:r>
       <w:r>
@@ -617,11 +762,19 @@
       <w:r>
         <w:t xml:space="preserve"> </w:t>
       </w:r>
-      <w:r>
-        <w:rPr>
-          <w:color w:val="7F7F7F" w:themeColor="text1" w:themeTint="80"/>
-        </w:rPr>
-        <w:t>{ ? }</w:t>
+      <w:proofErr w:type="gramStart"/>
+      <w:r>
+        <w:rPr>
+          <w:color w:val="7F7F7F" w:themeColor="text1" w:themeTint="80"/>
+        </w:rPr>
+        <w:t>{ ?</w:t>
+      </w:r>
+      <w:proofErr w:type="gramEnd"/>
+      <w:r>
+        <w:rPr>
+          <w:color w:val="7F7F7F" w:themeColor="text1" w:themeTint="80"/>
+        </w:rPr>
+        <w:t xml:space="preserve"> }</w:t>
       </w:r>
     </w:p>
     <w:p>
@@ -631,9 +784,24 @@
           <w:ilvl w:val="0"/>
           <w:numId w:val="2"/>
         </w:numPr>
-      </w:pPr>
-      <w:r>
+        <w:rPr>
+          <w:b/>
+          <w:color w:val="FF0000"/>
+        </w:rPr>
+      </w:pPr>
+      <w:r>
+        <w:rPr>
+          <w:b/>
+          <w:color w:val="FF0000"/>
+        </w:rPr>
         <w:t>Score</w:t>
+      </w:r>
+      <w:r>
+        <w:rPr>
+          <w:b/>
+          <w:color w:val="FF0000"/>
+        </w:rPr>
+        <w:t xml:space="preserve"> { + BONUS – BONUS }</w:t>
       </w:r>
     </w:p>
     <w:p>

</xml_diff>

<commit_message>
added next TODO items
</commit_message>
<xml_diff>
--- a/RQMT_game.docx
+++ b/RQMT_game.docx
@@ -1034,6 +1034,88 @@
       </w:pPr>
       <w:r>
         <w:t>Write small text (letters to compose actual text and remain highlighted)</w:t>
+      </w:r>
+    </w:p>
+    <w:p/>
+    <w:p>
+      <w:r>
+        <w:br w:type="page"/>
+      </w:r>
+    </w:p>
+    <w:p>
+      <w:pPr>
+        <w:rPr>
+          <w:b/>
+          <w:color w:val="FF0000"/>
+        </w:rPr>
+      </w:pPr>
+      <w:r>
+        <w:rPr>
+          <w:b/>
+          <w:color w:val="FF0000"/>
+        </w:rPr>
+        <w:lastRenderedPageBreak/>
+        <w:t>TODO</w:t>
+      </w:r>
+    </w:p>
+    <w:p>
+      <w:pPr>
+        <w:pStyle w:val="ListParagraph"/>
+        <w:numPr>
+          <w:ilvl w:val="0"/>
+          <w:numId w:val="5"/>
+        </w:numPr>
+      </w:pPr>
+      <w:r>
+        <w:t>Level progression</w:t>
+      </w:r>
+    </w:p>
+    <w:p>
+      <w:pPr>
+        <w:pStyle w:val="ListParagraph"/>
+        <w:numPr>
+          <w:ilvl w:val="0"/>
+          <w:numId w:val="5"/>
+        </w:numPr>
+      </w:pPr>
+      <w:r>
+        <w:t>Bonus items</w:t>
+      </w:r>
+    </w:p>
+    <w:p>
+      <w:pPr>
+        <w:pStyle w:val="ListParagraph"/>
+        <w:numPr>
+          <w:ilvl w:val="0"/>
+          <w:numId w:val="5"/>
+        </w:numPr>
+      </w:pPr>
+      <w:r>
+        <w:t>Time limit</w:t>
+      </w:r>
+    </w:p>
+    <w:p>
+      <w:pPr>
+        <w:pStyle w:val="ListParagraph"/>
+        <w:numPr>
+          <w:ilvl w:val="0"/>
+          <w:numId w:val="5"/>
+        </w:numPr>
+      </w:pPr>
+      <w:r>
+        <w:t>Charges to gather</w:t>
+      </w:r>
+    </w:p>
+    <w:p>
+      <w:pPr>
+        <w:pStyle w:val="ListParagraph"/>
+        <w:numPr>
+          <w:ilvl w:val="0"/>
+          <w:numId w:val="5"/>
+        </w:numPr>
+      </w:pPr>
+      <w:r>
+        <w:t>Textured polygons for lightning</w:t>
       </w:r>
     </w:p>
     <w:p/>
@@ -1275,6 +1357,119 @@
     </w:lvl>
   </w:abstractNum>
   <w:abstractNum w:abstractNumId="2">
+    <w:nsid w:val="2AEB2AEA"/>
+    <w:multiLevelType w:val="hybridMultilevel"/>
+    <w:tmpl w:val="FD902C94"/>
+    <w:lvl w:ilvl="0" w:tplc="04090001">
+      <w:start w:val="1"/>
+      <w:numFmt w:val="bullet"/>
+      <w:lvlText w:val=""/>
+      <w:lvlJc w:val="left"/>
+      <w:pPr>
+        <w:ind w:left="720" w:hanging="360"/>
+      </w:pPr>
+      <w:rPr>
+        <w:rFonts w:ascii="Symbol" w:hAnsi="Symbol" w:hint="default"/>
+      </w:rPr>
+    </w:lvl>
+    <w:lvl w:ilvl="1" w:tplc="04090003" w:tentative="1">
+      <w:start w:val="1"/>
+      <w:numFmt w:val="bullet"/>
+      <w:lvlText w:val="o"/>
+      <w:lvlJc w:val="left"/>
+      <w:pPr>
+        <w:ind w:left="1440" w:hanging="360"/>
+      </w:pPr>
+      <w:rPr>
+        <w:rFonts w:ascii="Courier New" w:hAnsi="Courier New" w:cs="Courier New" w:hint="default"/>
+      </w:rPr>
+    </w:lvl>
+    <w:lvl w:ilvl="2" w:tplc="04090005" w:tentative="1">
+      <w:start w:val="1"/>
+      <w:numFmt w:val="bullet"/>
+      <w:lvlText w:val=""/>
+      <w:lvlJc w:val="left"/>
+      <w:pPr>
+        <w:ind w:left="2160" w:hanging="360"/>
+      </w:pPr>
+      <w:rPr>
+        <w:rFonts w:ascii="Wingdings" w:hAnsi="Wingdings" w:hint="default"/>
+      </w:rPr>
+    </w:lvl>
+    <w:lvl w:ilvl="3" w:tplc="04090001" w:tentative="1">
+      <w:start w:val="1"/>
+      <w:numFmt w:val="bullet"/>
+      <w:lvlText w:val=""/>
+      <w:lvlJc w:val="left"/>
+      <w:pPr>
+        <w:ind w:left="2880" w:hanging="360"/>
+      </w:pPr>
+      <w:rPr>
+        <w:rFonts w:ascii="Symbol" w:hAnsi="Symbol" w:hint="default"/>
+      </w:rPr>
+    </w:lvl>
+    <w:lvl w:ilvl="4" w:tplc="04090003" w:tentative="1">
+      <w:start w:val="1"/>
+      <w:numFmt w:val="bullet"/>
+      <w:lvlText w:val="o"/>
+      <w:lvlJc w:val="left"/>
+      <w:pPr>
+        <w:ind w:left="3600" w:hanging="360"/>
+      </w:pPr>
+      <w:rPr>
+        <w:rFonts w:ascii="Courier New" w:hAnsi="Courier New" w:cs="Courier New" w:hint="default"/>
+      </w:rPr>
+    </w:lvl>
+    <w:lvl w:ilvl="5" w:tplc="04090005" w:tentative="1">
+      <w:start w:val="1"/>
+      <w:numFmt w:val="bullet"/>
+      <w:lvlText w:val=""/>
+      <w:lvlJc w:val="left"/>
+      <w:pPr>
+        <w:ind w:left="4320" w:hanging="360"/>
+      </w:pPr>
+      <w:rPr>
+        <w:rFonts w:ascii="Wingdings" w:hAnsi="Wingdings" w:hint="default"/>
+      </w:rPr>
+    </w:lvl>
+    <w:lvl w:ilvl="6" w:tplc="04090001" w:tentative="1">
+      <w:start w:val="1"/>
+      <w:numFmt w:val="bullet"/>
+      <w:lvlText w:val=""/>
+      <w:lvlJc w:val="left"/>
+      <w:pPr>
+        <w:ind w:left="5040" w:hanging="360"/>
+      </w:pPr>
+      <w:rPr>
+        <w:rFonts w:ascii="Symbol" w:hAnsi="Symbol" w:hint="default"/>
+      </w:rPr>
+    </w:lvl>
+    <w:lvl w:ilvl="7" w:tplc="04090003" w:tentative="1">
+      <w:start w:val="1"/>
+      <w:numFmt w:val="bullet"/>
+      <w:lvlText w:val="o"/>
+      <w:lvlJc w:val="left"/>
+      <w:pPr>
+        <w:ind w:left="5760" w:hanging="360"/>
+      </w:pPr>
+      <w:rPr>
+        <w:rFonts w:ascii="Courier New" w:hAnsi="Courier New" w:cs="Courier New" w:hint="default"/>
+      </w:rPr>
+    </w:lvl>
+    <w:lvl w:ilvl="8" w:tplc="04090005" w:tentative="1">
+      <w:start w:val="1"/>
+      <w:numFmt w:val="bullet"/>
+      <w:lvlText w:val=""/>
+      <w:lvlJc w:val="left"/>
+      <w:pPr>
+        <w:ind w:left="6480" w:hanging="360"/>
+      </w:pPr>
+      <w:rPr>
+        <w:rFonts w:ascii="Wingdings" w:hAnsi="Wingdings" w:hint="default"/>
+      </w:rPr>
+    </w:lvl>
+  </w:abstractNum>
+  <w:abstractNum w:abstractNumId="3">
     <w:nsid w:val="3DA0720F"/>
     <w:multiLevelType w:val="hybridMultilevel"/>
     <w:tmpl w:val="DD442684"/>
@@ -1387,7 +1582,7 @@
       </w:rPr>
     </w:lvl>
   </w:abstractNum>
-  <w:abstractNum w:abstractNumId="3">
+  <w:abstractNum w:abstractNumId="4">
     <w:nsid w:val="49742064"/>
     <w:multiLevelType w:val="hybridMultilevel"/>
     <w:tmpl w:val="928ED560"/>
@@ -1507,9 +1702,12 @@
     <w:abstractNumId w:val="1"/>
   </w:num>
   <w:num w:numId="3">
+    <w:abstractNumId w:val="4"/>
+  </w:num>
+  <w:num w:numId="4">
     <w:abstractNumId w:val="3"/>
   </w:num>
-  <w:num w:numId="4">
+  <w:num w:numId="5">
     <w:abstractNumId w:val="2"/>
   </w:num>
 </w:numbering>

</xml_diff>

<commit_message>
brightened base tiles, modified worm
</commit_message>
<xml_diff>
--- a/RQMT_game.docx
+++ b/RQMT_game.docx
@@ -9,13 +9,8 @@
     </w:p>
     <w:p>
       <w:r>
-        <w:t xml:space="preserve">What is </w:t>
-      </w:r>
-      <w:proofErr w:type="gramStart"/>
-      <w:r>
-        <w:t>needed:</w:t>
-      </w:r>
-      <w:proofErr w:type="gramEnd"/>
+        <w:t>What is needed:</w:t>
+      </w:r>
     </w:p>
     <w:p>
       <w:pPr>
@@ -152,23 +147,7 @@
         </w:numPr>
       </w:pPr>
       <w:r>
-        <w:t xml:space="preserve">Lines with </w:t>
-      </w:r>
-      <w:proofErr w:type="spellStart"/>
-      <w:r>
-        <w:t>antialiasing</w:t>
-      </w:r>
-      <w:proofErr w:type="spellEnd"/>
-      <w:r>
-        <w:t xml:space="preserve"> (possibly using </w:t>
-      </w:r>
-      <w:proofErr w:type="spellStart"/>
-      <w:r>
-        <w:t>shaders</w:t>
-      </w:r>
-      <w:proofErr w:type="spellEnd"/>
-      <w:r>
-        <w:t>)</w:t>
+        <w:t>Lines with antialiasing (possibly using shaders)</w:t>
       </w:r>
     </w:p>
     <w:p>
@@ -188,38 +167,16 @@
         </w:rPr>
         <w:t xml:space="preserve">{ </w:t>
       </w:r>
-      <w:proofErr w:type="spellStart"/>
       <w:r>
         <w:rPr>
           <w:color w:val="7F7F7F" w:themeColor="text1" w:themeTint="80"/>
         </w:rPr>
-        <w:t>Postprocessing</w:t>
-      </w:r>
-      <w:proofErr w:type="spellEnd"/>
+        <w:t>Postprocessing, fragment shaders (for effects)</w:t>
+      </w:r>
       <w:r>
         <w:rPr>
           <w:color w:val="7F7F7F" w:themeColor="text1" w:themeTint="80"/>
         </w:rPr>
-        <w:t xml:space="preserve">, fragment </w:t>
-      </w:r>
-      <w:proofErr w:type="spellStart"/>
-      <w:r>
-        <w:rPr>
-          <w:color w:val="7F7F7F" w:themeColor="text1" w:themeTint="80"/>
-        </w:rPr>
-        <w:t>shaders</w:t>
-      </w:r>
-      <w:proofErr w:type="spellEnd"/>
-      <w:r>
-        <w:rPr>
-          <w:color w:val="7F7F7F" w:themeColor="text1" w:themeTint="80"/>
-        </w:rPr>
-        <w:t xml:space="preserve"> (for effects)</w:t>
-      </w:r>
-      <w:r>
-        <w:rPr>
-          <w:color w:val="7F7F7F" w:themeColor="text1" w:themeTint="80"/>
-        </w:rPr>
         <w:t xml:space="preserve"> }</w:t>
       </w:r>
     </w:p>
@@ -268,23 +225,7 @@
         </w:numPr>
       </w:pPr>
       <w:r>
-        <w:t xml:space="preserve">Support for </w:t>
-      </w:r>
-      <w:proofErr w:type="spellStart"/>
-      <w:r>
-        <w:t>iPhone</w:t>
-      </w:r>
-      <w:proofErr w:type="spellEnd"/>
-      <w:r>
-        <w:t xml:space="preserve"> 4* and </w:t>
-      </w:r>
-      <w:proofErr w:type="spellStart"/>
-      <w:r>
-        <w:t>iPad</w:t>
-      </w:r>
-      <w:proofErr w:type="spellEnd"/>
-      <w:r>
-        <w:t>*</w:t>
+        <w:t>Support for iPhone 4* and iPad*</w:t>
       </w:r>
       <w:r>
         <w:t xml:space="preserve"> resolutions (960x640, 1024x768)</w:t>
@@ -607,15 +548,7 @@
         <w:t>Time limit increase</w:t>
       </w:r>
       <w:r>
-        <w:t xml:space="preserve"> { </w:t>
-      </w:r>
-      <w:proofErr w:type="spellStart"/>
-      <w:r>
-        <w:t>time_limit</w:t>
-      </w:r>
-      <w:proofErr w:type="spellEnd"/>
-      <w:r>
-        <w:t xml:space="preserve"> [seconds] }</w:t>
+        <w:t xml:space="preserve"> { time_limit [seconds] }</w:t>
       </w:r>
     </w:p>
     <w:p>
@@ -630,15 +563,7 @@
         <w:t>Bomb, bonus items increase</w:t>
       </w:r>
       <w:r>
-        <w:t xml:space="preserve"> { </w:t>
-      </w:r>
-      <w:proofErr w:type="spellStart"/>
-      <w:r>
-        <w:t>bonus_freq</w:t>
-      </w:r>
-      <w:proofErr w:type="spellEnd"/>
-      <w:r>
-        <w:t xml:space="preserve"> }</w:t>
+        <w:t xml:space="preserve"> { bonus_freq }</w:t>
       </w:r>
     </w:p>
     <w:p>
@@ -653,15 +578,7 @@
         <w:t>Target charges increase</w:t>
       </w:r>
       <w:r>
-        <w:t xml:space="preserve"> { </w:t>
-      </w:r>
-      <w:proofErr w:type="spellStart"/>
-      <w:r>
-        <w:t>target_charges</w:t>
-      </w:r>
-      <w:proofErr w:type="spellEnd"/>
-      <w:r>
-        <w:t xml:space="preserve"> }</w:t>
+        <w:t xml:space="preserve"> { target_charges }</w:t>
       </w:r>
     </w:p>
     <w:p>
@@ -676,15 +593,7 @@
         <w:t>Worm starts to appear</w:t>
       </w:r>
       <w:r>
-        <w:t xml:space="preserve"> { </w:t>
-      </w:r>
-      <w:proofErr w:type="spellStart"/>
-      <w:r>
-        <w:t>worm_level</w:t>
-      </w:r>
-      <w:proofErr w:type="spellEnd"/>
-      <w:r>
-        <w:t xml:space="preserve"> }</w:t>
+        <w:t xml:space="preserve"> { worm_level }</w:t>
       </w:r>
     </w:p>
     <w:p>
@@ -699,15 +608,7 @@
         <w:t>Worm increases length</w:t>
       </w:r>
       <w:r>
-        <w:t xml:space="preserve"> { </w:t>
-      </w:r>
-      <w:proofErr w:type="spellStart"/>
-      <w:r>
-        <w:t>worm_length</w:t>
-      </w:r>
-      <w:proofErr w:type="spellEnd"/>
-      <w:r>
-        <w:t xml:space="preserve"> }</w:t>
+        <w:t xml:space="preserve"> { worm_length }</w:t>
       </w:r>
     </w:p>
     <w:p>
@@ -722,15 +623,7 @@
         <w:t>Worm starts to rotate tiles with increasing frequency</w:t>
       </w:r>
       <w:r>
-        <w:t xml:space="preserve"> { </w:t>
-      </w:r>
-      <w:proofErr w:type="spellStart"/>
-      <w:r>
-        <w:t>worm_tile_rotations</w:t>
-      </w:r>
-      <w:proofErr w:type="spellEnd"/>
-      <w:r>
-        <w:t xml:space="preserve"> }</w:t>
+        <w:t xml:space="preserve"> { worm_tile_rotations }</w:t>
       </w:r>
     </w:p>
     <w:p>
@@ -762,19 +655,11 @@
       <w:r>
         <w:t xml:space="preserve"> </w:t>
       </w:r>
-      <w:proofErr w:type="gramStart"/>
       <w:r>
         <w:rPr>
           <w:color w:val="7F7F7F" w:themeColor="text1" w:themeTint="80"/>
         </w:rPr>
-        <w:t>{ ?</w:t>
-      </w:r>
-      <w:proofErr w:type="gramEnd"/>
-      <w:r>
-        <w:rPr>
-          <w:color w:val="7F7F7F" w:themeColor="text1" w:themeTint="80"/>
-        </w:rPr>
-        <w:t xml:space="preserve"> }</w:t>
+        <w:t>{ ? }</w:t>
       </w:r>
     </w:p>
     <w:p>
@@ -1081,14 +966,12 @@
       <w:r>
         <w:t xml:space="preserve">Move worm management to </w:t>
       </w:r>
-      <w:proofErr w:type="spellStart"/>
       <w:r>
         <w:rPr>
           <w:rFonts w:ascii="Consolas" w:hAnsi="Consolas" w:cs="Consolas"/>
         </w:rPr>
         <w:t>GameTable</w:t>
       </w:r>
-      <w:proofErr w:type="spellEnd"/>
       <w:r>
         <w:t xml:space="preserve"> class</w:t>
       </w:r>
@@ -1110,14 +993,12 @@
       <w:r>
         <w:t xml:space="preserve"> put them into </w:t>
       </w:r>
-      <w:proofErr w:type="spellStart"/>
       <w:r>
         <w:rPr>
           <w:rFonts w:ascii="Consolas" w:hAnsi="Consolas" w:cs="Consolas"/>
         </w:rPr>
         <w:t>GameTable</w:t>
       </w:r>
-      <w:proofErr w:type="spellEnd"/>
       <w:r>
         <w:t xml:space="preserve"> class</w:t>
       </w:r>
@@ -1171,6 +1052,18 @@
       </w:pPr>
       <w:r>
         <w:t>Textured polygons for lightning</w:t>
+      </w:r>
+    </w:p>
+    <w:p>
+      <w:pPr>
+        <w:pStyle w:val="ListParagraph"/>
+        <w:numPr>
+          <w:ilvl w:val="0"/>
+          <w:numId w:val="5"/>
+        </w:numPr>
+      </w:pPr>
+      <w:r>
+        <w:t>Splash screen with tiles { PIPE CHARGER }</w:t>
       </w:r>
     </w:p>
     <w:p/>

</xml_diff>

<commit_message>
made tile background transparent, matrix is now blue
</commit_message>
<xml_diff>
--- a/RQMT_game.docx
+++ b/RQMT_game.docx
@@ -1049,10 +1049,29 @@
           <w:ilvl w:val="0"/>
           <w:numId w:val="5"/>
         </w:numPr>
-      </w:pPr>
-      <w:r>
+        <w:rPr>
+          <w:color w:val="00B050"/>
+        </w:rPr>
+      </w:pPr>
+      <w:r>
+        <w:rPr>
+          <w:color w:val="00B050"/>
+        </w:rPr>
         <w:t>Textured polygons for lightning</w:t>
       </w:r>
+      <w:r>
+        <w:rPr>
+          <w:color w:val="00B050"/>
+        </w:rPr>
+        <w:t xml:space="preserve"> </w:t>
+      </w:r>
+      <w:r>
+        <w:rPr>
+          <w:b/>
+          <w:color w:val="00B050"/>
+        </w:rPr>
+        <w:t>DONE!</w:t>
+      </w:r>
     </w:p>
     <w:p>
       <w:pPr>
@@ -1064,6 +1083,30 @@
       </w:pPr>
       <w:r>
         <w:t>Splash screen with tiles { PIPE CHARGER }</w:t>
+      </w:r>
+    </w:p>
+    <w:p>
+      <w:pPr>
+        <w:pStyle w:val="ListParagraph"/>
+        <w:numPr>
+          <w:ilvl w:val="0"/>
+          <w:numId w:val="5"/>
+        </w:numPr>
+      </w:pPr>
+      <w:r>
+        <w:t>Particle generators { with time limit }</w:t>
+      </w:r>
+    </w:p>
+    <w:p>
+      <w:pPr>
+        <w:pStyle w:val="ListParagraph"/>
+        <w:numPr>
+          <w:ilvl w:val="0"/>
+          <w:numId w:val="5"/>
+        </w:numPr>
+      </w:pPr>
+      <w:r>
+        <w:t>Large lighting “blobs” around lightning branches</w:t>
       </w:r>
     </w:p>
     <w:p/>

</xml_diff>

<commit_message>
added todos. added sparkle generators
</commit_message>
<xml_diff>
--- a/RQMT_game.docx
+++ b/RQMT_game.docx
@@ -962,17 +962,27 @@
           <w:ilvl w:val="0"/>
           <w:numId w:val="5"/>
         </w:numPr>
-      </w:pPr>
-      <w:r>
+        <w:rPr>
+          <w:color w:val="FF0000"/>
+        </w:rPr>
+      </w:pPr>
+      <w:r>
+        <w:rPr>
+          <w:color w:val="FF0000"/>
+        </w:rPr>
         <w:t xml:space="preserve">Move worm management to </w:t>
       </w:r>
       <w:r>
         <w:rPr>
           <w:rFonts w:ascii="Consolas" w:hAnsi="Consolas" w:cs="Consolas"/>
+          <w:color w:val="FF0000"/>
         </w:rPr>
         <w:t>GameTable</w:t>
       </w:r>
       <w:r>
+        <w:rPr>
+          <w:color w:val="FF0000"/>
+        </w:rPr>
         <w:t xml:space="preserve"> class</w:t>
       </w:r>
     </w:p>
@@ -985,6 +995,9 @@
         </w:numPr>
       </w:pPr>
       <w:r>
+        <w:rPr>
+          <w:color w:val="FF0000"/>
+        </w:rPr>
         <w:t>Bonus items</w:t>
       </w:r>
       <w:r>
@@ -1080,9 +1093,39 @@
           <w:ilvl w:val="0"/>
           <w:numId w:val="5"/>
         </w:numPr>
-      </w:pPr>
-      <w:r>
-        <w:t>Splash screen with tiles { PIPE CHARGER }</w:t>
+        <w:rPr>
+          <w:color w:val="FF0000"/>
+        </w:rPr>
+      </w:pPr>
+      <w:r>
+        <w:rPr>
+          <w:color w:val="FF0000"/>
+        </w:rPr>
+        <w:t>Splash screen with tiles</w:t>
+      </w:r>
+      <w:r>
+        <w:rPr>
+          <w:color w:val="FF0000"/>
+        </w:rPr>
+        <w:t xml:space="preserve"> / lightning</w:t>
+      </w:r>
+      <w:r>
+        <w:rPr>
+          <w:color w:val="FF0000"/>
+        </w:rPr>
+        <w:t xml:space="preserve"> { </w:t>
+      </w:r>
+      <w:r>
+        <w:rPr>
+          <w:color w:val="FF0000"/>
+        </w:rPr>
+        <w:t>ELECTRO PIPES</w:t>
+      </w:r>
+      <w:r>
+        <w:rPr>
+          <w:color w:val="FF0000"/>
+        </w:rPr>
+        <w:t xml:space="preserve"> }</w:t>
       </w:r>
     </w:p>
     <w:p>
@@ -1092,8 +1135,14 @@
           <w:ilvl w:val="0"/>
           <w:numId w:val="5"/>
         </w:numPr>
-      </w:pPr>
-      <w:r>
+        <w:rPr>
+          <w:color w:val="FF0000"/>
+        </w:rPr>
+      </w:pPr>
+      <w:r>
+        <w:rPr>
+          <w:color w:val="FF0000"/>
+        </w:rPr>
         <w:t>Particle generators { with time limit }</w:t>
       </w:r>
     </w:p>
@@ -1116,8 +1165,14 @@
           <w:ilvl w:val="0"/>
           <w:numId w:val="5"/>
         </w:numPr>
-      </w:pPr>
-      <w:r>
+        <w:rPr>
+          <w:color w:val="FF0000"/>
+        </w:rPr>
+      </w:pPr>
+      <w:r>
+        <w:rPr>
+          <w:color w:val="FF0000"/>
+        </w:rPr>
         <w:t>Lightning updates instead of re-generate</w:t>
       </w:r>
     </w:p>
@@ -1128,9 +1183,99 @@
           <w:ilvl w:val="0"/>
           <w:numId w:val="5"/>
         </w:numPr>
-      </w:pPr>
-      <w:r>
+        <w:rPr>
+          <w:color w:val="FF0000"/>
+        </w:rPr>
+      </w:pPr>
+      <w:r>
+        <w:rPr>
+          <w:color w:val="FF0000"/>
+        </w:rPr>
+        <w:t>ROTATING -- tap &amp; drag tile to rotate</w:t>
+      </w:r>
+      <w:r>
+        <w:rPr>
+          <w:color w:val="FF0000"/>
+        </w:rPr>
+        <w:t xml:space="preserve"> (also actually rotating a tile)</w:t>
+      </w:r>
+    </w:p>
+    <w:p>
+      <w:pPr>
+        <w:pStyle w:val="ListParagraph"/>
+        <w:numPr>
+          <w:ilvl w:val="0"/>
+          <w:numId w:val="5"/>
+        </w:numPr>
+      </w:pPr>
+      <w:r>
+        <w:t>WORM -- make it destructible, make it smarter, make it move smoother</w:t>
+      </w:r>
+    </w:p>
+    <w:p>
+      <w:pPr>
+        <w:pStyle w:val="ListParagraph"/>
+        <w:numPr>
+          <w:ilvl w:val="0"/>
+          <w:numId w:val="5"/>
+        </w:numPr>
+        <w:rPr>
+          <w:color w:val="FF0000"/>
+        </w:rPr>
+      </w:pPr>
+      <w:r>
+        <w:rPr>
+          <w:color w:val="FF0000"/>
+        </w:rPr>
+        <w:t>SEND -- when connecting L-R, you have 48 frames to rotate tiles. if nothing happens, game auto-sends. meanwhile the connecting lightning changes color</w:t>
+      </w:r>
+    </w:p>
+    <w:p>
+      <w:pPr>
+        <w:pStyle w:val="ListParagraph"/>
+        <w:numPr>
+          <w:ilvl w:val="0"/>
+          <w:numId w:val="5"/>
+        </w:numPr>
+        <w:rPr>
+          <w:color w:val="FF0000"/>
+        </w:rPr>
+      </w:pPr>
+      <w:r>
+        <w:rPr>
+          <w:color w:val="FF0000"/>
+        </w:rPr>
+        <w:t>DESTRUCTION -- when tiles disappear (bomb, arrow, send), some lightning appears in place for a bit</w:t>
+      </w:r>
+      <w:r>
+        <w:rPr>
+          <w:color w:val="FF0000"/>
+        </w:rPr>
+        <w:t xml:space="preserve"> { </w:t>
+      </w:r>
+      <w:r>
+        <w:rPr>
+          <w:color w:val="FF0000"/>
+        </w:rPr>
         <w:t>Big lightning strikes when sending</w:t>
+      </w:r>
+      <w:r>
+        <w:rPr>
+          <w:color w:val="FF0000"/>
+        </w:rPr>
+        <w:t xml:space="preserve"> }</w:t>
+      </w:r>
+    </w:p>
+    <w:p>
+      <w:pPr>
+        <w:pStyle w:val="ListParagraph"/>
+        <w:numPr>
+          <w:ilvl w:val="0"/>
+          <w:numId w:val="5"/>
+        </w:numPr>
+      </w:pPr>
+      <w:r>
+        <w:t>MATRIX -- [3D] should have depth planes, big letters to small letters -- also you should scroll horizontally through it</w:t>
       </w:r>
     </w:p>
     <w:p/>

</xml_diff>

<commit_message>
tried adding sparkles to generic lightning on the board. does not work well. added TODOs
</commit_message>
<xml_diff>
--- a/RQMT_game.docx
+++ b/RQMT_game.docx
@@ -9,8 +9,13 @@
     </w:p>
     <w:p>
       <w:r>
-        <w:t>What is needed:</w:t>
-      </w:r>
+        <w:t xml:space="preserve">What is </w:t>
+      </w:r>
+      <w:proofErr w:type="gramStart"/>
+      <w:r>
+        <w:t>needed:</w:t>
+      </w:r>
+      <w:proofErr w:type="gramEnd"/>
     </w:p>
     <w:p>
       <w:pPr>
@@ -147,7 +152,23 @@
         </w:numPr>
       </w:pPr>
       <w:r>
-        <w:t>Lines with antialiasing (possibly using shaders)</w:t>
+        <w:t xml:space="preserve">Lines with </w:t>
+      </w:r>
+      <w:proofErr w:type="spellStart"/>
+      <w:r>
+        <w:t>antialiasing</w:t>
+      </w:r>
+      <w:proofErr w:type="spellEnd"/>
+      <w:r>
+        <w:t xml:space="preserve"> (possibly using </w:t>
+      </w:r>
+      <w:proofErr w:type="spellStart"/>
+      <w:r>
+        <w:t>shaders</w:t>
+      </w:r>
+      <w:proofErr w:type="spellEnd"/>
+      <w:r>
+        <w:t>)</w:t>
       </w:r>
     </w:p>
     <w:p>
@@ -167,16 +188,38 @@
         </w:rPr>
         <w:t xml:space="preserve">{ </w:t>
       </w:r>
+      <w:proofErr w:type="spellStart"/>
       <w:r>
         <w:rPr>
           <w:color w:val="7F7F7F" w:themeColor="text1" w:themeTint="80"/>
         </w:rPr>
-        <w:t>Postprocessing, fragment shaders (for effects)</w:t>
-      </w:r>
+        <w:t>Postprocessing</w:t>
+      </w:r>
+      <w:proofErr w:type="spellEnd"/>
       <w:r>
         <w:rPr>
           <w:color w:val="7F7F7F" w:themeColor="text1" w:themeTint="80"/>
         </w:rPr>
+        <w:t xml:space="preserve">, fragment </w:t>
+      </w:r>
+      <w:proofErr w:type="spellStart"/>
+      <w:r>
+        <w:rPr>
+          <w:color w:val="7F7F7F" w:themeColor="text1" w:themeTint="80"/>
+        </w:rPr>
+        <w:t>shaders</w:t>
+      </w:r>
+      <w:proofErr w:type="spellEnd"/>
+      <w:r>
+        <w:rPr>
+          <w:color w:val="7F7F7F" w:themeColor="text1" w:themeTint="80"/>
+        </w:rPr>
+        <w:t xml:space="preserve"> (for effects)</w:t>
+      </w:r>
+      <w:r>
+        <w:rPr>
+          <w:color w:val="7F7F7F" w:themeColor="text1" w:themeTint="80"/>
+        </w:rPr>
         <w:t xml:space="preserve"> }</w:t>
       </w:r>
     </w:p>
@@ -225,7 +268,23 @@
         </w:numPr>
       </w:pPr>
       <w:r>
-        <w:t>Support for iPhone 4* and iPad*</w:t>
+        <w:t xml:space="preserve">Support for </w:t>
+      </w:r>
+      <w:proofErr w:type="spellStart"/>
+      <w:r>
+        <w:t>iPhone</w:t>
+      </w:r>
+      <w:proofErr w:type="spellEnd"/>
+      <w:r>
+        <w:t xml:space="preserve"> 4* and </w:t>
+      </w:r>
+      <w:proofErr w:type="spellStart"/>
+      <w:r>
+        <w:t>iPad</w:t>
+      </w:r>
+      <w:proofErr w:type="spellEnd"/>
+      <w:r>
+        <w:t>*</w:t>
       </w:r>
       <w:r>
         <w:t xml:space="preserve"> resolutions (960x640, 1024x768)</w:t>
@@ -548,7 +607,15 @@
         <w:t>Time limit increase</w:t>
       </w:r>
       <w:r>
-        <w:t xml:space="preserve"> { time_limit [seconds] }</w:t>
+        <w:t xml:space="preserve"> { </w:t>
+      </w:r>
+      <w:proofErr w:type="spellStart"/>
+      <w:r>
+        <w:t>time_limit</w:t>
+      </w:r>
+      <w:proofErr w:type="spellEnd"/>
+      <w:r>
+        <w:t xml:space="preserve"> [seconds] }</w:t>
       </w:r>
     </w:p>
     <w:p>
@@ -563,7 +630,15 @@
         <w:t>Bomb, bonus items increase</w:t>
       </w:r>
       <w:r>
-        <w:t xml:space="preserve"> { bonus_freq }</w:t>
+        <w:t xml:space="preserve"> { </w:t>
+      </w:r>
+      <w:proofErr w:type="spellStart"/>
+      <w:r>
+        <w:t>bonus_freq</w:t>
+      </w:r>
+      <w:proofErr w:type="spellEnd"/>
+      <w:r>
+        <w:t xml:space="preserve"> }</w:t>
       </w:r>
     </w:p>
     <w:p>
@@ -578,7 +653,15 @@
         <w:t>Target charges increase</w:t>
       </w:r>
       <w:r>
-        <w:t xml:space="preserve"> { target_charges }</w:t>
+        <w:t xml:space="preserve"> { </w:t>
+      </w:r>
+      <w:proofErr w:type="spellStart"/>
+      <w:r>
+        <w:t>target_charges</w:t>
+      </w:r>
+      <w:proofErr w:type="spellEnd"/>
+      <w:r>
+        <w:t xml:space="preserve"> }</w:t>
       </w:r>
     </w:p>
     <w:p>
@@ -593,7 +676,15 @@
         <w:t>Worm starts to appear</w:t>
       </w:r>
       <w:r>
-        <w:t xml:space="preserve"> { worm_level }</w:t>
+        <w:t xml:space="preserve"> { </w:t>
+      </w:r>
+      <w:proofErr w:type="spellStart"/>
+      <w:r>
+        <w:t>worm_level</w:t>
+      </w:r>
+      <w:proofErr w:type="spellEnd"/>
+      <w:r>
+        <w:t xml:space="preserve"> }</w:t>
       </w:r>
     </w:p>
     <w:p>
@@ -608,7 +699,15 @@
         <w:t>Worm increases length</w:t>
       </w:r>
       <w:r>
-        <w:t xml:space="preserve"> { worm_length }</w:t>
+        <w:t xml:space="preserve"> { </w:t>
+      </w:r>
+      <w:proofErr w:type="spellStart"/>
+      <w:r>
+        <w:t>worm_length</w:t>
+      </w:r>
+      <w:proofErr w:type="spellEnd"/>
+      <w:r>
+        <w:t xml:space="preserve"> }</w:t>
       </w:r>
     </w:p>
     <w:p>
@@ -623,7 +722,15 @@
         <w:t>Worm starts to rotate tiles with increasing frequency</w:t>
       </w:r>
       <w:r>
-        <w:t xml:space="preserve"> { worm_tile_rotations }</w:t>
+        <w:t xml:space="preserve"> { </w:t>
+      </w:r>
+      <w:proofErr w:type="spellStart"/>
+      <w:r>
+        <w:t>worm_tile_rotations</w:t>
+      </w:r>
+      <w:proofErr w:type="spellEnd"/>
+      <w:r>
+        <w:t xml:space="preserve"> }</w:t>
       </w:r>
     </w:p>
     <w:p>
@@ -655,11 +762,19 @@
       <w:r>
         <w:t xml:space="preserve"> </w:t>
       </w:r>
+      <w:proofErr w:type="gramStart"/>
       <w:r>
         <w:rPr>
           <w:color w:val="7F7F7F" w:themeColor="text1" w:themeTint="80"/>
         </w:rPr>
-        <w:t>{ ? }</w:t>
+        <w:t>{ ?</w:t>
+      </w:r>
+      <w:proofErr w:type="gramEnd"/>
+      <w:r>
+        <w:rPr>
+          <w:color w:val="7F7F7F" w:themeColor="text1" w:themeTint="80"/>
+        </w:rPr>
+        <w:t xml:space="preserve"> }</w:t>
       </w:r>
     </w:p>
     <w:p>
@@ -972,6 +1087,7 @@
         </w:rPr>
         <w:t xml:space="preserve">Move worm management to </w:t>
       </w:r>
+      <w:proofErr w:type="spellStart"/>
       <w:r>
         <w:rPr>
           <w:rFonts w:ascii="Consolas" w:hAnsi="Consolas" w:cs="Consolas"/>
@@ -979,6 +1095,7 @@
         </w:rPr>
         <w:t>GameTable</w:t>
       </w:r>
+      <w:proofErr w:type="spellEnd"/>
       <w:r>
         <w:rPr>
           <w:color w:val="FF0000"/>
@@ -1006,12 +1123,14 @@
       <w:r>
         <w:t xml:space="preserve"> put them into </w:t>
       </w:r>
+      <w:proofErr w:type="spellStart"/>
       <w:r>
         <w:rPr>
           <w:rFonts w:ascii="Consolas" w:hAnsi="Consolas" w:cs="Consolas"/>
         </w:rPr>
         <w:t>GameTable</w:t>
       </w:r>
+      <w:proofErr w:type="spellEnd"/>
       <w:r>
         <w:t xml:space="preserve"> class</w:t>
       </w:r>
@@ -1211,6 +1330,17 @@
       <w:r>
         <w:t>WORM -- make it destructible, make it smarter, make it move smoother</w:t>
       </w:r>
+      <w:r>
+        <w:t xml:space="preserve"> (slide between tiles), move it to </w:t>
+      </w:r>
+      <w:proofErr w:type="spellStart"/>
+      <w:r>
+        <w:t>GameTable</w:t>
+      </w:r>
+      <w:proofErr w:type="spellEnd"/>
+      <w:r>
+        <w:t xml:space="preserve"> class</w:t>
+      </w:r>
     </w:p>
     <w:p>
       <w:pPr>
@@ -1227,7 +1357,21 @@
         <w:rPr>
           <w:color w:val="FF0000"/>
         </w:rPr>
-        <w:t>SEND -- when connecting L-R, you have 48 frames to rotate tiles. if nothing happens, game auto-sends. meanwhile the connecting lightning changes color</w:t>
+        <w:t xml:space="preserve">SEND -- when connecting L-R, you have 48 frames to rotate tiles. </w:t>
+      </w:r>
+      <w:proofErr w:type="gramStart"/>
+      <w:r>
+        <w:rPr>
+          <w:color w:val="FF0000"/>
+        </w:rPr>
+        <w:t>if</w:t>
+      </w:r>
+      <w:proofErr w:type="gramEnd"/>
+      <w:r>
+        <w:rPr>
+          <w:color w:val="FF0000"/>
+        </w:rPr>
+        <w:t xml:space="preserve"> nothing happens, game auto-sends. meanwhile the connecting lightning changes color</w:t>
       </w:r>
     </w:p>
     <w:p>
@@ -1277,6 +1421,39 @@
       <w:r>
         <w:t>MATRIX -- [3D] should have depth planes, big letters to small letters -- also you should scroll horizontally through it</w:t>
       </w:r>
+    </w:p>
+    <w:p>
+      <w:pPr>
+        <w:pStyle w:val="ListParagraph"/>
+        <w:numPr>
+          <w:ilvl w:val="0"/>
+          <w:numId w:val="5"/>
+        </w:numPr>
+      </w:pPr>
+      <w:r>
+        <w:t>TRANSITIONS between states</w:t>
+      </w:r>
+    </w:p>
+    <w:p>
+      <w:pPr>
+        <w:pStyle w:val="ListParagraph"/>
+        <w:numPr>
+          <w:ilvl w:val="0"/>
+          <w:numId w:val="5"/>
+        </w:numPr>
+      </w:pPr>
+      <w:r>
+        <w:t>HELP page, menus</w:t>
+      </w:r>
+    </w:p>
+    <w:p>
+      <w:pPr>
+        <w:pStyle w:val="ListParagraph"/>
+        <w:numPr>
+          <w:ilvl w:val="0"/>
+          <w:numId w:val="5"/>
+        </w:numPr>
+      </w:pPr>
     </w:p>
     <w:p/>
     <w:sectPr>

</xml_diff>

<commit_message>
changed worm gfx. added rotating tile
</commit_message>
<xml_diff>
--- a/RQMT_game.docx
+++ b/RQMT_game.docx
@@ -9,13 +9,8 @@
     </w:p>
     <w:p>
       <w:r>
-        <w:t xml:space="preserve">What is </w:t>
-      </w:r>
-      <w:proofErr w:type="gramStart"/>
-      <w:r>
-        <w:t>needed:</w:t>
-      </w:r>
-      <w:proofErr w:type="gramEnd"/>
+        <w:t>What is needed:</w:t>
+      </w:r>
     </w:p>
     <w:p>
       <w:pPr>
@@ -152,23 +147,7 @@
         </w:numPr>
       </w:pPr>
       <w:r>
-        <w:t xml:space="preserve">Lines with </w:t>
-      </w:r>
-      <w:proofErr w:type="spellStart"/>
-      <w:r>
-        <w:t>antialiasing</w:t>
-      </w:r>
-      <w:proofErr w:type="spellEnd"/>
-      <w:r>
-        <w:t xml:space="preserve"> (possibly using </w:t>
-      </w:r>
-      <w:proofErr w:type="spellStart"/>
-      <w:r>
-        <w:t>shaders</w:t>
-      </w:r>
-      <w:proofErr w:type="spellEnd"/>
-      <w:r>
-        <w:t>)</w:t>
+        <w:t>Lines with antialiasing (possibly using shaders)</w:t>
       </w:r>
     </w:p>
     <w:p>
@@ -188,38 +167,16 @@
         </w:rPr>
         <w:t xml:space="preserve">{ </w:t>
       </w:r>
-      <w:proofErr w:type="spellStart"/>
       <w:r>
         <w:rPr>
           <w:color w:val="7F7F7F" w:themeColor="text1" w:themeTint="80"/>
         </w:rPr>
-        <w:t>Postprocessing</w:t>
-      </w:r>
-      <w:proofErr w:type="spellEnd"/>
+        <w:t>Postprocessing, fragment shaders (for effects)</w:t>
+      </w:r>
       <w:r>
         <w:rPr>
           <w:color w:val="7F7F7F" w:themeColor="text1" w:themeTint="80"/>
         </w:rPr>
-        <w:t xml:space="preserve">, fragment </w:t>
-      </w:r>
-      <w:proofErr w:type="spellStart"/>
-      <w:r>
-        <w:rPr>
-          <w:color w:val="7F7F7F" w:themeColor="text1" w:themeTint="80"/>
-        </w:rPr>
-        <w:t>shaders</w:t>
-      </w:r>
-      <w:proofErr w:type="spellEnd"/>
-      <w:r>
-        <w:rPr>
-          <w:color w:val="7F7F7F" w:themeColor="text1" w:themeTint="80"/>
-        </w:rPr>
-        <w:t xml:space="preserve"> (for effects)</w:t>
-      </w:r>
-      <w:r>
-        <w:rPr>
-          <w:color w:val="7F7F7F" w:themeColor="text1" w:themeTint="80"/>
-        </w:rPr>
         <w:t xml:space="preserve"> }</w:t>
       </w:r>
     </w:p>
@@ -268,23 +225,7 @@
         </w:numPr>
       </w:pPr>
       <w:r>
-        <w:t xml:space="preserve">Support for </w:t>
-      </w:r>
-      <w:proofErr w:type="spellStart"/>
-      <w:r>
-        <w:t>iPhone</w:t>
-      </w:r>
-      <w:proofErr w:type="spellEnd"/>
-      <w:r>
-        <w:t xml:space="preserve"> 4* and </w:t>
-      </w:r>
-      <w:proofErr w:type="spellStart"/>
-      <w:r>
-        <w:t>iPad</w:t>
-      </w:r>
-      <w:proofErr w:type="spellEnd"/>
-      <w:r>
-        <w:t>*</w:t>
+        <w:t>Support for iPhone 4* and iPad*</w:t>
       </w:r>
       <w:r>
         <w:t xml:space="preserve"> resolutions (960x640, 1024x768)</w:t>
@@ -607,15 +548,7 @@
         <w:t>Time limit increase</w:t>
       </w:r>
       <w:r>
-        <w:t xml:space="preserve"> { </w:t>
-      </w:r>
-      <w:proofErr w:type="spellStart"/>
-      <w:r>
-        <w:t>time_limit</w:t>
-      </w:r>
-      <w:proofErr w:type="spellEnd"/>
-      <w:r>
-        <w:t xml:space="preserve"> [seconds] }</w:t>
+        <w:t xml:space="preserve"> { time_limit [seconds] }</w:t>
       </w:r>
     </w:p>
     <w:p>
@@ -630,15 +563,7 @@
         <w:t>Bomb, bonus items increase</w:t>
       </w:r>
       <w:r>
-        <w:t xml:space="preserve"> { </w:t>
-      </w:r>
-      <w:proofErr w:type="spellStart"/>
-      <w:r>
-        <w:t>bonus_freq</w:t>
-      </w:r>
-      <w:proofErr w:type="spellEnd"/>
-      <w:r>
-        <w:t xml:space="preserve"> }</w:t>
+        <w:t xml:space="preserve"> { bonus_freq }</w:t>
       </w:r>
     </w:p>
     <w:p>
@@ -653,15 +578,7 @@
         <w:t>Target charges increase</w:t>
       </w:r>
       <w:r>
-        <w:t xml:space="preserve"> { </w:t>
-      </w:r>
-      <w:proofErr w:type="spellStart"/>
-      <w:r>
-        <w:t>target_charges</w:t>
-      </w:r>
-      <w:proofErr w:type="spellEnd"/>
-      <w:r>
-        <w:t xml:space="preserve"> }</w:t>
+        <w:t xml:space="preserve"> { target_charges }</w:t>
       </w:r>
     </w:p>
     <w:p>
@@ -676,15 +593,7 @@
         <w:t>Worm starts to appear</w:t>
       </w:r>
       <w:r>
-        <w:t xml:space="preserve"> { </w:t>
-      </w:r>
-      <w:proofErr w:type="spellStart"/>
-      <w:r>
-        <w:t>worm_level</w:t>
-      </w:r>
-      <w:proofErr w:type="spellEnd"/>
-      <w:r>
-        <w:t xml:space="preserve"> }</w:t>
+        <w:t xml:space="preserve"> { worm_level }</w:t>
       </w:r>
     </w:p>
     <w:p>
@@ -699,15 +608,7 @@
         <w:t>Worm increases length</w:t>
       </w:r>
       <w:r>
-        <w:t xml:space="preserve"> { </w:t>
-      </w:r>
-      <w:proofErr w:type="spellStart"/>
-      <w:r>
-        <w:t>worm_length</w:t>
-      </w:r>
-      <w:proofErr w:type="spellEnd"/>
-      <w:r>
-        <w:t xml:space="preserve"> }</w:t>
+        <w:t xml:space="preserve"> { worm_length }</w:t>
       </w:r>
     </w:p>
     <w:p>
@@ -722,15 +623,7 @@
         <w:t>Worm starts to rotate tiles with increasing frequency</w:t>
       </w:r>
       <w:r>
-        <w:t xml:space="preserve"> { </w:t>
-      </w:r>
-      <w:proofErr w:type="spellStart"/>
-      <w:r>
-        <w:t>worm_tile_rotations</w:t>
-      </w:r>
-      <w:proofErr w:type="spellEnd"/>
-      <w:r>
-        <w:t xml:space="preserve"> }</w:t>
+        <w:t xml:space="preserve"> { worm_tile_rotations }</w:t>
       </w:r>
     </w:p>
     <w:p>
@@ -762,19 +655,11 @@
       <w:r>
         <w:t xml:space="preserve"> </w:t>
       </w:r>
-      <w:proofErr w:type="gramStart"/>
       <w:r>
         <w:rPr>
           <w:color w:val="7F7F7F" w:themeColor="text1" w:themeTint="80"/>
         </w:rPr>
-        <w:t>{ ?</w:t>
-      </w:r>
-      <w:proofErr w:type="gramEnd"/>
-      <w:r>
-        <w:rPr>
-          <w:color w:val="7F7F7F" w:themeColor="text1" w:themeTint="80"/>
-        </w:rPr>
-        <w:t xml:space="preserve"> }</w:t>
+        <w:t>{ ? }</w:t>
       </w:r>
     </w:p>
     <w:p>
@@ -1078,124 +963,33 @@
           <w:numId w:val="5"/>
         </w:numPr>
         <w:rPr>
-          <w:color w:val="FF0000"/>
-        </w:rPr>
-      </w:pPr>
-      <w:r>
-        <w:rPr>
-          <w:color w:val="FF0000"/>
+          <w:color w:val="00B050"/>
+        </w:rPr>
+      </w:pPr>
+      <w:r>
+        <w:rPr>
+          <w:color w:val="00B050"/>
         </w:rPr>
         <w:t xml:space="preserve">Move worm management to </w:t>
       </w:r>
-      <w:proofErr w:type="spellStart"/>
       <w:r>
         <w:rPr>
           <w:rFonts w:ascii="Consolas" w:hAnsi="Consolas" w:cs="Consolas"/>
-          <w:color w:val="FF0000"/>
+          <w:color w:val="00B050"/>
         </w:rPr>
         <w:t>GameTable</w:t>
       </w:r>
-      <w:proofErr w:type="spellEnd"/>
-      <w:r>
-        <w:rPr>
-          <w:color w:val="FF0000"/>
+      <w:r>
+        <w:rPr>
+          <w:color w:val="00B050"/>
         </w:rPr>
         <w:t xml:space="preserve"> class</w:t>
       </w:r>
-    </w:p>
-    <w:p>
-      <w:pPr>
-        <w:pStyle w:val="ListParagraph"/>
-        <w:numPr>
-          <w:ilvl w:val="0"/>
-          <w:numId w:val="5"/>
-        </w:numPr>
-      </w:pPr>
-      <w:r>
-        <w:rPr>
-          <w:color w:val="FF0000"/>
-        </w:rPr>
-        <w:t>Bonus items</w:t>
-      </w:r>
-      <w:r>
-        <w:t xml:space="preserve"> { CHARGES, bombs, clocks }</w:t>
-      </w:r>
-      <w:r>
-        <w:t xml:space="preserve"> put them into </w:t>
-      </w:r>
-      <w:proofErr w:type="spellStart"/>
-      <w:r>
-        <w:rPr>
-          <w:rFonts w:ascii="Consolas" w:hAnsi="Consolas" w:cs="Consolas"/>
-        </w:rPr>
-        <w:t>GameTable</w:t>
-      </w:r>
-      <w:proofErr w:type="spellEnd"/>
-      <w:r>
-        <w:t xml:space="preserve"> class</w:t>
-      </w:r>
-    </w:p>
-    <w:p>
-      <w:pPr>
-        <w:pStyle w:val="ListParagraph"/>
-        <w:numPr>
-          <w:ilvl w:val="0"/>
-          <w:numId w:val="5"/>
-        </w:numPr>
-      </w:pPr>
-      <w:r>
-        <w:t>Charges to gather</w:t>
-      </w:r>
-    </w:p>
-    <w:p>
-      <w:pPr>
-        <w:pStyle w:val="ListParagraph"/>
-        <w:numPr>
-          <w:ilvl w:val="0"/>
-          <w:numId w:val="5"/>
-        </w:numPr>
-      </w:pPr>
-      <w:r>
-        <w:t>Time limit</w:t>
-      </w:r>
-      <w:r>
-        <w:t xml:space="preserve"> { progression, pause, time display, time up }</w:t>
-      </w:r>
-    </w:p>
-    <w:p>
-      <w:pPr>
-        <w:pStyle w:val="ListParagraph"/>
-        <w:numPr>
-          <w:ilvl w:val="0"/>
-          <w:numId w:val="5"/>
-        </w:numPr>
-      </w:pPr>
-      <w:r>
-        <w:t>Level progression</w:t>
-      </w:r>
-    </w:p>
-    <w:p>
-      <w:pPr>
-        <w:pStyle w:val="ListParagraph"/>
-        <w:numPr>
-          <w:ilvl w:val="0"/>
-          <w:numId w:val="5"/>
-        </w:numPr>
+      <w:r>
         <w:rPr>
           <w:color w:val="00B050"/>
         </w:rPr>
-      </w:pPr>
-      <w:r>
-        <w:rPr>
-          <w:color w:val="00B050"/>
-        </w:rPr>
-        <w:t>Textured polygons for lightning</w:t>
-      </w:r>
-      <w:r>
-        <w:rPr>
-          <w:color w:val="00B050"/>
-        </w:rPr>
-        <w:t xml:space="preserve"> </w:t>
+        <w:t xml:space="preserve"> { worm can be destroyed } </w:t>
       </w:r>
       <w:r>
         <w:rPr>
@@ -1212,6 +1006,106 @@
           <w:ilvl w:val="0"/>
           <w:numId w:val="5"/>
         </w:numPr>
+      </w:pPr>
+      <w:r>
+        <w:rPr>
+          <w:color w:val="FF0000"/>
+        </w:rPr>
+        <w:t>Bonus items</w:t>
+      </w:r>
+      <w:r>
+        <w:t xml:space="preserve"> { CHARGES, bombs, clocks }</w:t>
+      </w:r>
+      <w:r>
+        <w:t xml:space="preserve"> put them into </w:t>
+      </w:r>
+      <w:r>
+        <w:rPr>
+          <w:rFonts w:ascii="Consolas" w:hAnsi="Consolas" w:cs="Consolas"/>
+        </w:rPr>
+        <w:t>GameTable</w:t>
+      </w:r>
+      <w:r>
+        <w:t xml:space="preserve"> class</w:t>
+      </w:r>
+    </w:p>
+    <w:p>
+      <w:pPr>
+        <w:pStyle w:val="ListParagraph"/>
+        <w:numPr>
+          <w:ilvl w:val="0"/>
+          <w:numId w:val="5"/>
+        </w:numPr>
+      </w:pPr>
+      <w:r>
+        <w:t>Charges to gather</w:t>
+      </w:r>
+    </w:p>
+    <w:p>
+      <w:pPr>
+        <w:pStyle w:val="ListParagraph"/>
+        <w:numPr>
+          <w:ilvl w:val="0"/>
+          <w:numId w:val="5"/>
+        </w:numPr>
+      </w:pPr>
+      <w:r>
+        <w:t>Time limit</w:t>
+      </w:r>
+      <w:r>
+        <w:t xml:space="preserve"> { progression, pause, time display, time up }</w:t>
+      </w:r>
+    </w:p>
+    <w:p>
+      <w:pPr>
+        <w:pStyle w:val="ListParagraph"/>
+        <w:numPr>
+          <w:ilvl w:val="0"/>
+          <w:numId w:val="5"/>
+        </w:numPr>
+      </w:pPr>
+      <w:r>
+        <w:t>Level progression</w:t>
+      </w:r>
+    </w:p>
+    <w:p>
+      <w:pPr>
+        <w:pStyle w:val="ListParagraph"/>
+        <w:numPr>
+          <w:ilvl w:val="0"/>
+          <w:numId w:val="5"/>
+        </w:numPr>
+        <w:rPr>
+          <w:color w:val="00B050"/>
+        </w:rPr>
+      </w:pPr>
+      <w:r>
+        <w:rPr>
+          <w:color w:val="00B050"/>
+        </w:rPr>
+        <w:t>Textured polygons for lightning</w:t>
+      </w:r>
+      <w:r>
+        <w:rPr>
+          <w:color w:val="00B050"/>
+        </w:rPr>
+        <w:t xml:space="preserve"> </w:t>
+      </w:r>
+      <w:r>
+        <w:rPr>
+          <w:b/>
+          <w:color w:val="00B050"/>
+        </w:rPr>
+        <w:t>DONE!</w:t>
+      </w:r>
+    </w:p>
+    <w:p>
+      <w:pPr>
+        <w:pStyle w:val="ListParagraph"/>
+        <w:numPr>
+          <w:ilvl w:val="0"/>
+          <w:numId w:val="5"/>
+        </w:numPr>
         <w:rPr>
           <w:color w:val="FF0000"/>
         </w:rPr>
@@ -1255,15 +1149,28 @@
           <w:numId w:val="5"/>
         </w:numPr>
         <w:rPr>
-          <w:color w:val="FF0000"/>
-        </w:rPr>
-      </w:pPr>
-      <w:r>
-        <w:rPr>
-          <w:color w:val="FF0000"/>
+          <w:color w:val="00B050"/>
+        </w:rPr>
+      </w:pPr>
+      <w:r>
+        <w:rPr>
+          <w:color w:val="00B050"/>
         </w:rPr>
         <w:t>Particle generators { with time limit }</w:t>
       </w:r>
+      <w:r>
+        <w:rPr>
+          <w:color w:val="00B050"/>
+        </w:rPr>
+        <w:t xml:space="preserve"> </w:t>
+      </w:r>
+      <w:r>
+        <w:rPr>
+          <w:b/>
+          <w:color w:val="00B050"/>
+        </w:rPr>
+        <w:t>DONE!</w:t>
+      </w:r>
     </w:p>
     <w:p>
       <w:pPr>
@@ -1331,15 +1238,7 @@
         <w:t>WORM -- make it destructible, make it smarter, make it move smoother</w:t>
       </w:r>
       <w:r>
-        <w:t xml:space="preserve"> (slide between tiles), move it to </w:t>
-      </w:r>
-      <w:proofErr w:type="spellStart"/>
-      <w:r>
-        <w:t>GameTable</w:t>
-      </w:r>
-      <w:proofErr w:type="spellEnd"/>
-      <w:r>
-        <w:t xml:space="preserve"> class</w:t>
+        <w:t xml:space="preserve"> (slide between tiles), move it to GameTable class</w:t>
       </w:r>
     </w:p>
     <w:p>
@@ -1359,14 +1258,12 @@
         </w:rPr>
         <w:t xml:space="preserve">SEND -- when connecting L-R, you have 48 frames to rotate tiles. </w:t>
       </w:r>
-      <w:proofErr w:type="gramStart"/>
-      <w:r>
-        <w:rPr>
-          <w:color w:val="FF0000"/>
-        </w:rPr>
-        <w:t>if</w:t>
-      </w:r>
-      <w:proofErr w:type="gramEnd"/>
+      <w:r>
+        <w:rPr>
+          <w:color w:val="FF0000"/>
+        </w:rPr>
+        <w:t>If</w:t>
+      </w:r>
       <w:r>
         <w:rPr>
           <w:color w:val="FF0000"/>

</xml_diff>

<commit_message>
updated todos. updated flick and tap mechanism
</commit_message>
<xml_diff>
--- a/RQMT_game.docx
+++ b/RQMT_game.docx
@@ -9,8 +9,13 @@
     </w:p>
     <w:p>
       <w:r>
-        <w:t>What is needed:</w:t>
-      </w:r>
+        <w:t xml:space="preserve">What is </w:t>
+      </w:r>
+      <w:proofErr w:type="gramStart"/>
+      <w:r>
+        <w:t>needed:</w:t>
+      </w:r>
+      <w:proofErr w:type="gramEnd"/>
     </w:p>
     <w:p>
       <w:pPr>
@@ -147,7 +152,23 @@
         </w:numPr>
       </w:pPr>
       <w:r>
-        <w:t>Lines with antialiasing (possibly using shaders)</w:t>
+        <w:t xml:space="preserve">Lines with </w:t>
+      </w:r>
+      <w:proofErr w:type="spellStart"/>
+      <w:r>
+        <w:t>antialiasing</w:t>
+      </w:r>
+      <w:proofErr w:type="spellEnd"/>
+      <w:r>
+        <w:t xml:space="preserve"> (possibly using </w:t>
+      </w:r>
+      <w:proofErr w:type="spellStart"/>
+      <w:r>
+        <w:t>shaders</w:t>
+      </w:r>
+      <w:proofErr w:type="spellEnd"/>
+      <w:r>
+        <w:t>)</w:t>
       </w:r>
     </w:p>
     <w:p>
@@ -167,16 +188,38 @@
         </w:rPr>
         <w:t xml:space="preserve">{ </w:t>
       </w:r>
+      <w:proofErr w:type="spellStart"/>
       <w:r>
         <w:rPr>
           <w:color w:val="7F7F7F" w:themeColor="text1" w:themeTint="80"/>
         </w:rPr>
-        <w:t>Postprocessing, fragment shaders (for effects)</w:t>
-      </w:r>
+        <w:t>Postprocessing</w:t>
+      </w:r>
+      <w:proofErr w:type="spellEnd"/>
       <w:r>
         <w:rPr>
           <w:color w:val="7F7F7F" w:themeColor="text1" w:themeTint="80"/>
         </w:rPr>
+        <w:t xml:space="preserve">, fragment </w:t>
+      </w:r>
+      <w:proofErr w:type="spellStart"/>
+      <w:r>
+        <w:rPr>
+          <w:color w:val="7F7F7F" w:themeColor="text1" w:themeTint="80"/>
+        </w:rPr>
+        <w:t>shaders</w:t>
+      </w:r>
+      <w:proofErr w:type="spellEnd"/>
+      <w:r>
+        <w:rPr>
+          <w:color w:val="7F7F7F" w:themeColor="text1" w:themeTint="80"/>
+        </w:rPr>
+        <w:t xml:space="preserve"> (for effects)</w:t>
+      </w:r>
+      <w:r>
+        <w:rPr>
+          <w:color w:val="7F7F7F" w:themeColor="text1" w:themeTint="80"/>
+        </w:rPr>
         <w:t xml:space="preserve"> }</w:t>
       </w:r>
     </w:p>
@@ -225,7 +268,23 @@
         </w:numPr>
       </w:pPr>
       <w:r>
-        <w:t>Support for iPhone 4* and iPad*</w:t>
+        <w:t xml:space="preserve">Support for </w:t>
+      </w:r>
+      <w:proofErr w:type="spellStart"/>
+      <w:r>
+        <w:t>iPhone</w:t>
+      </w:r>
+      <w:proofErr w:type="spellEnd"/>
+      <w:r>
+        <w:t xml:space="preserve"> 4* and </w:t>
+      </w:r>
+      <w:proofErr w:type="spellStart"/>
+      <w:r>
+        <w:t>iPad</w:t>
+      </w:r>
+      <w:proofErr w:type="spellEnd"/>
+      <w:r>
+        <w:t>*</w:t>
       </w:r>
       <w:r>
         <w:t xml:space="preserve"> resolutions (960x640, 1024x768)</w:t>
@@ -548,7 +607,15 @@
         <w:t>Time limit increase</w:t>
       </w:r>
       <w:r>
-        <w:t xml:space="preserve"> { time_limit [seconds] }</w:t>
+        <w:t xml:space="preserve"> { </w:t>
+      </w:r>
+      <w:proofErr w:type="spellStart"/>
+      <w:r>
+        <w:t>time_limit</w:t>
+      </w:r>
+      <w:proofErr w:type="spellEnd"/>
+      <w:r>
+        <w:t xml:space="preserve"> [seconds] }</w:t>
       </w:r>
     </w:p>
     <w:p>
@@ -563,7 +630,15 @@
         <w:t>Bomb, bonus items increase</w:t>
       </w:r>
       <w:r>
-        <w:t xml:space="preserve"> { bonus_freq }</w:t>
+        <w:t xml:space="preserve"> { </w:t>
+      </w:r>
+      <w:proofErr w:type="spellStart"/>
+      <w:r>
+        <w:t>bonus_freq</w:t>
+      </w:r>
+      <w:proofErr w:type="spellEnd"/>
+      <w:r>
+        <w:t xml:space="preserve"> }</w:t>
       </w:r>
     </w:p>
     <w:p>
@@ -578,7 +653,15 @@
         <w:t>Target charges increase</w:t>
       </w:r>
       <w:r>
-        <w:t xml:space="preserve"> { target_charges }</w:t>
+        <w:t xml:space="preserve"> { </w:t>
+      </w:r>
+      <w:proofErr w:type="spellStart"/>
+      <w:r>
+        <w:t>target_charges</w:t>
+      </w:r>
+      <w:proofErr w:type="spellEnd"/>
+      <w:r>
+        <w:t xml:space="preserve"> }</w:t>
       </w:r>
     </w:p>
     <w:p>
@@ -593,7 +676,15 @@
         <w:t>Worm starts to appear</w:t>
       </w:r>
       <w:r>
-        <w:t xml:space="preserve"> { worm_level }</w:t>
+        <w:t xml:space="preserve"> { </w:t>
+      </w:r>
+      <w:proofErr w:type="spellStart"/>
+      <w:r>
+        <w:t>worm_level</w:t>
+      </w:r>
+      <w:proofErr w:type="spellEnd"/>
+      <w:r>
+        <w:t xml:space="preserve"> }</w:t>
       </w:r>
     </w:p>
     <w:p>
@@ -608,7 +699,15 @@
         <w:t>Worm increases length</w:t>
       </w:r>
       <w:r>
-        <w:t xml:space="preserve"> { worm_length }</w:t>
+        <w:t xml:space="preserve"> { </w:t>
+      </w:r>
+      <w:proofErr w:type="spellStart"/>
+      <w:r>
+        <w:t>worm_length</w:t>
+      </w:r>
+      <w:proofErr w:type="spellEnd"/>
+      <w:r>
+        <w:t xml:space="preserve"> }</w:t>
       </w:r>
     </w:p>
     <w:p>
@@ -623,7 +722,15 @@
         <w:t>Worm starts to rotate tiles with increasing frequency</w:t>
       </w:r>
       <w:r>
-        <w:t xml:space="preserve"> { worm_tile_rotations }</w:t>
+        <w:t xml:space="preserve"> { </w:t>
+      </w:r>
+      <w:proofErr w:type="spellStart"/>
+      <w:r>
+        <w:t>worm_tile_rotations</w:t>
+      </w:r>
+      <w:proofErr w:type="spellEnd"/>
+      <w:r>
+        <w:t xml:space="preserve"> }</w:t>
       </w:r>
     </w:p>
     <w:p>
@@ -655,11 +762,19 @@
       <w:r>
         <w:t xml:space="preserve"> </w:t>
       </w:r>
+      <w:proofErr w:type="gramStart"/>
       <w:r>
         <w:rPr>
           <w:color w:val="7F7F7F" w:themeColor="text1" w:themeTint="80"/>
         </w:rPr>
-        <w:t>{ ? }</w:t>
+        <w:t>{ ?</w:t>
+      </w:r>
+      <w:proofErr w:type="gramEnd"/>
+      <w:r>
+        <w:rPr>
+          <w:color w:val="7F7F7F" w:themeColor="text1" w:themeTint="80"/>
+        </w:rPr>
+        <w:t xml:space="preserve"> }</w:t>
       </w:r>
     </w:p>
     <w:p>
@@ -972,6 +1087,7 @@
         </w:rPr>
         <w:t xml:space="preserve">Move worm management to </w:t>
       </w:r>
+      <w:proofErr w:type="spellStart"/>
       <w:r>
         <w:rPr>
           <w:rFonts w:ascii="Consolas" w:hAnsi="Consolas" w:cs="Consolas"/>
@@ -979,6 +1095,7 @@
         </w:rPr>
         <w:t>GameTable</w:t>
       </w:r>
+      <w:proofErr w:type="spellEnd"/>
       <w:r>
         <w:rPr>
           <w:color w:val="00B050"/>
@@ -989,7 +1106,21 @@
         <w:rPr>
           <w:color w:val="00B050"/>
         </w:rPr>
-        <w:t xml:space="preserve"> { worm can be destroyed } </w:t>
+        <w:t xml:space="preserve"> </w:t>
+      </w:r>
+      <w:proofErr w:type="gramStart"/>
+      <w:r>
+        <w:rPr>
+          <w:color w:val="00B050"/>
+        </w:rPr>
+        <w:t>{ worm</w:t>
+      </w:r>
+      <w:proofErr w:type="gramEnd"/>
+      <w:r>
+        <w:rPr>
+          <w:color w:val="00B050"/>
+        </w:rPr>
+        <w:t xml:space="preserve"> can be destroyed } </w:t>
       </w:r>
       <w:r>
         <w:rPr>
@@ -1019,12 +1150,14 @@
       <w:r>
         <w:t xml:space="preserve"> put them into </w:t>
       </w:r>
+      <w:proofErr w:type="spellStart"/>
       <w:r>
         <w:rPr>
           <w:rFonts w:ascii="Consolas" w:hAnsi="Consolas" w:cs="Consolas"/>
         </w:rPr>
         <w:t>GameTable</w:t>
       </w:r>
+      <w:proofErr w:type="spellEnd"/>
       <w:r>
         <w:t xml:space="preserve"> class</w:t>
       </w:r>
@@ -1156,7 +1289,21 @@
         <w:rPr>
           <w:color w:val="00B050"/>
         </w:rPr>
-        <w:t>Particle generators { with time limit }</w:t>
+        <w:t xml:space="preserve">Particle generators </w:t>
+      </w:r>
+      <w:proofErr w:type="gramStart"/>
+      <w:r>
+        <w:rPr>
+          <w:color w:val="00B050"/>
+        </w:rPr>
+        <w:t>{ with</w:t>
+      </w:r>
+      <w:proofErr w:type="gramEnd"/>
+      <w:r>
+        <w:rPr>
+          <w:color w:val="00B050"/>
+        </w:rPr>
+        <w:t xml:space="preserve"> time limit }</w:t>
       </w:r>
       <w:r>
         <w:rPr>
@@ -1210,21 +1357,34 @@
           <w:numId w:val="5"/>
         </w:numPr>
         <w:rPr>
-          <w:color w:val="FF0000"/>
-        </w:rPr>
-      </w:pPr>
-      <w:r>
-        <w:rPr>
-          <w:color w:val="FF0000"/>
+          <w:color w:val="00B050"/>
+        </w:rPr>
+      </w:pPr>
+      <w:r>
+        <w:rPr>
+          <w:color w:val="00B050"/>
         </w:rPr>
         <w:t>ROTATING -- tap &amp; drag tile to rotate</w:t>
       </w:r>
       <w:r>
         <w:rPr>
-          <w:color w:val="FF0000"/>
+          <w:color w:val="00B050"/>
         </w:rPr>
         <w:t xml:space="preserve"> (also actually rotating a tile)</w:t>
       </w:r>
+      <w:r>
+        <w:rPr>
+          <w:color w:val="00B050"/>
+        </w:rPr>
+        <w:t xml:space="preserve"> </w:t>
+      </w:r>
+      <w:r>
+        <w:rPr>
+          <w:b/>
+          <w:color w:val="00B050"/>
+        </w:rPr>
+        <w:t>DONE!</w:t>
+      </w:r>
     </w:p>
     <w:p>
       <w:pPr>
@@ -1238,7 +1398,15 @@
         <w:t>WORM -- make it destructible, make it smarter, make it move smoother</w:t>
       </w:r>
       <w:r>
-        <w:t xml:space="preserve"> (slide between tiles), move it to GameTable class</w:t>
+        <w:t xml:space="preserve"> (slide between tiles), move it to </w:t>
+      </w:r>
+      <w:proofErr w:type="spellStart"/>
+      <w:r>
+        <w:t>GameTable</w:t>
+      </w:r>
+      <w:proofErr w:type="spellEnd"/>
+      <w:r>
+        <w:t xml:space="preserve"> class</w:t>
       </w:r>
     </w:p>
     <w:p>

</xml_diff>

<commit_message>
solved the lightning while animating problem
</commit_message>
<xml_diff>
--- a/RQMT_game.docx
+++ b/RQMT_game.docx
@@ -1201,6 +1201,9 @@
       <w:r>
         <w:t xml:space="preserve"> { progression, pause, time display, time up }</w:t>
       </w:r>
+      <w:r>
+        <w:t xml:space="preserve"> </w:t>
+      </w:r>
     </w:p>
     <w:p>
       <w:pPr>
@@ -1522,6 +1525,57 @@
           <w:numId w:val="5"/>
         </w:numPr>
         <w:rPr>
+          <w:color w:val="00B050"/>
+        </w:rPr>
+      </w:pPr>
+      <w:r>
+        <w:rPr>
+          <w:color w:val="00B050"/>
+        </w:rPr>
+        <w:t>DESTRUCTION -- when tiles disappear (bomb, arrow, send), some lightning appears in place for a bit</w:t>
+      </w:r>
+      <w:r>
+        <w:rPr>
+          <w:color w:val="00B050"/>
+        </w:rPr>
+        <w:t xml:space="preserve"> </w:t>
+      </w:r>
+      <w:proofErr w:type="gramStart"/>
+      <w:r>
+        <w:rPr>
+          <w:color w:val="00B050"/>
+        </w:rPr>
+        <w:t>{ Big</w:t>
+      </w:r>
+      <w:proofErr w:type="gramEnd"/>
+      <w:r>
+        <w:rPr>
+          <w:color w:val="00B050"/>
+        </w:rPr>
+        <w:t xml:space="preserve"> lightning strikes when sending }</w:t>
+      </w:r>
+      <w:r>
+        <w:rPr>
+          <w:color w:val="00B050"/>
+        </w:rPr>
+        <w:t xml:space="preserve"> </w:t>
+      </w:r>
+      <w:r>
+        <w:rPr>
+          <w:b/>
+          <w:color w:val="00B050"/>
+        </w:rPr>
+        <w:t>DONE!</w:t>
+      </w:r>
+    </w:p>
+    <w:p>
+      <w:pPr>
+        <w:pStyle w:val="ListParagraph"/>
+        <w:numPr>
+          <w:ilvl w:val="0"/>
+          <w:numId w:val="5"/>
+        </w:numPr>
+        <w:rPr>
           <w:color w:val="FF0000"/>
         </w:rPr>
       </w:pPr>
@@ -1529,25 +1583,25 @@
         <w:rPr>
           <w:color w:val="FF0000"/>
         </w:rPr>
-        <w:t>DESTRUCTION -- when tiles disappear (bomb, arrow, send), some lightning appears in place for a bit</w:t>
-      </w:r>
-      <w:r>
+        <w:t>MATRIX -- [3D] should have depth planes, big letters to small letters -- also you should scroll horizontally through it</w:t>
+      </w:r>
+    </w:p>
+    <w:p>
+      <w:pPr>
+        <w:pStyle w:val="ListParagraph"/>
+        <w:numPr>
+          <w:ilvl w:val="0"/>
+          <w:numId w:val="5"/>
+        </w:numPr>
         <w:rPr>
           <w:color w:val="FF0000"/>
         </w:rPr>
-        <w:t xml:space="preserve"> { </w:t>
-      </w:r>
+      </w:pPr>
       <w:r>
         <w:rPr>
           <w:color w:val="FF0000"/>
         </w:rPr>
-        <w:t>Big lightning strikes when sending</w:t>
-      </w:r>
-      <w:r>
-        <w:rPr>
-          <w:color w:val="FF0000"/>
-        </w:rPr>
-        <w:t xml:space="preserve"> }</w:t>
+        <w:t>TRANSITIONS between states</w:t>
       </w:r>
     </w:p>
     <w:p>
@@ -1557,15 +1611,9 @@
           <w:ilvl w:val="0"/>
           <w:numId w:val="5"/>
         </w:numPr>
-        <w:rPr>
-          <w:color w:val="FF0000"/>
-        </w:rPr>
-      </w:pPr>
-      <w:r>
-        <w:rPr>
-          <w:color w:val="FF0000"/>
-        </w:rPr>
-        <w:t>MATRIX -- [3D] should have depth planes, big letters to small letters -- also you should scroll horizontally through it</w:t>
+      </w:pPr>
+      <w:r>
+        <w:t>HELP page, menus</w:t>
       </w:r>
     </w:p>
     <w:p>
@@ -1575,27 +1623,9 @@
           <w:ilvl w:val="0"/>
           <w:numId w:val="5"/>
         </w:numPr>
-        <w:rPr>
-          <w:color w:val="FF0000"/>
-        </w:rPr>
-      </w:pPr>
-      <w:r>
-        <w:rPr>
-          <w:color w:val="FF0000"/>
-        </w:rPr>
-        <w:t>TRANSITIONS between states</w:t>
-      </w:r>
-    </w:p>
-    <w:p>
-      <w:pPr>
-        <w:pStyle w:val="ListParagraph"/>
-        <w:numPr>
-          <w:ilvl w:val="0"/>
-          <w:numId w:val="5"/>
-        </w:numPr>
-      </w:pPr>
-      <w:r>
-        <w:t>HELP page, menus</w:t>
+      </w:pPr>
+      <w:r>
+        <w:t>Pause game</w:t>
       </w:r>
     </w:p>
     <w:p>

</xml_diff>

<commit_message>
adding bonus items to GameTable. stay tuned
</commit_message>
<xml_diff>
--- a/RQMT_game.docx
+++ b/RQMT_game.docx
@@ -1626,6 +1626,38 @@
       </w:pPr>
       <w:r>
         <w:t>Pause game</w:t>
+      </w:r>
+    </w:p>
+    <w:p>
+      <w:pPr>
+        <w:pStyle w:val="ListParagraph"/>
+        <w:numPr>
+          <w:ilvl w:val="0"/>
+          <w:numId w:val="5"/>
+        </w:numPr>
+        <w:rPr>
+          <w:color w:val="FF0000"/>
+        </w:rPr>
+      </w:pPr>
+      <w:r>
+        <w:rPr>
+          <w:color w:val="FF0000"/>
+        </w:rPr>
+        <w:t xml:space="preserve">Left &amp; Right connectors graphics </w:t>
+      </w:r>
+      <w:proofErr w:type="gramStart"/>
+      <w:r>
+        <w:rPr>
+          <w:color w:val="FF0000"/>
+        </w:rPr>
+        <w:t>{ plugs</w:t>
+      </w:r>
+      <w:proofErr w:type="gramEnd"/>
+      <w:r>
+        <w:rPr>
+          <w:color w:val="FF0000"/>
+        </w:rPr>
+        <w:t>? }</w:t>
       </w:r>
     </w:p>
     <w:p>

</xml_diff>

<commit_message>
updated some requirements doc
</commit_message>
<xml_diff>
--- a/RQMT_game.docx
+++ b/RQMT_game.docx
@@ -12,8 +12,13 @@
     </w:p>
     <w:p>
       <w:r>
-        <w:t>What is needed:</w:t>
-      </w:r>
+        <w:t xml:space="preserve">What is </w:t>
+      </w:r>
+      <w:proofErr w:type="gramStart"/>
+      <w:r>
+        <w:t>needed:</w:t>
+      </w:r>
+      <w:proofErr w:type="gramEnd"/>
     </w:p>
     <w:p>
       <w:pPr>
@@ -150,7 +155,23 @@
         </w:numPr>
       </w:pPr>
       <w:r>
-        <w:t>Lines with antialiasing (possibly using shaders)</w:t>
+        <w:t xml:space="preserve">Lines with </w:t>
+      </w:r>
+      <w:proofErr w:type="spellStart"/>
+      <w:r>
+        <w:t>antialiasing</w:t>
+      </w:r>
+      <w:proofErr w:type="spellEnd"/>
+      <w:r>
+        <w:t xml:space="preserve"> (possibly using </w:t>
+      </w:r>
+      <w:proofErr w:type="spellStart"/>
+      <w:r>
+        <w:t>shaders</w:t>
+      </w:r>
+      <w:proofErr w:type="spellEnd"/>
+      <w:r>
+        <w:t>)</w:t>
       </w:r>
     </w:p>
     <w:p>
@@ -170,16 +191,38 @@
         </w:rPr>
         <w:t xml:space="preserve">{ </w:t>
       </w:r>
+      <w:proofErr w:type="spellStart"/>
       <w:r>
         <w:rPr>
           <w:color w:val="7F7F7F" w:themeColor="text1" w:themeTint="80"/>
         </w:rPr>
-        <w:t>Postprocessing, fragment shaders (for effects)</w:t>
-      </w:r>
+        <w:t>Postprocessing</w:t>
+      </w:r>
+      <w:proofErr w:type="spellEnd"/>
       <w:r>
         <w:rPr>
           <w:color w:val="7F7F7F" w:themeColor="text1" w:themeTint="80"/>
         </w:rPr>
+        <w:t xml:space="preserve">, fragment </w:t>
+      </w:r>
+      <w:proofErr w:type="spellStart"/>
+      <w:r>
+        <w:rPr>
+          <w:color w:val="7F7F7F" w:themeColor="text1" w:themeTint="80"/>
+        </w:rPr>
+        <w:t>shaders</w:t>
+      </w:r>
+      <w:proofErr w:type="spellEnd"/>
+      <w:r>
+        <w:rPr>
+          <w:color w:val="7F7F7F" w:themeColor="text1" w:themeTint="80"/>
+        </w:rPr>
+        <w:t xml:space="preserve"> (for effects)</w:t>
+      </w:r>
+      <w:r>
+        <w:rPr>
+          <w:color w:val="7F7F7F" w:themeColor="text1" w:themeTint="80"/>
+        </w:rPr>
         <w:t xml:space="preserve"> }</w:t>
       </w:r>
     </w:p>
@@ -228,7 +271,23 @@
         </w:numPr>
       </w:pPr>
       <w:r>
-        <w:t>Support for iPhone 4* and iPad*</w:t>
+        <w:t xml:space="preserve">Support for </w:t>
+      </w:r>
+      <w:proofErr w:type="spellStart"/>
+      <w:r>
+        <w:t>iPhone</w:t>
+      </w:r>
+      <w:proofErr w:type="spellEnd"/>
+      <w:r>
+        <w:t xml:space="preserve"> 4* and </w:t>
+      </w:r>
+      <w:proofErr w:type="spellStart"/>
+      <w:r>
+        <w:t>iPad</w:t>
+      </w:r>
+      <w:proofErr w:type="spellEnd"/>
+      <w:r>
+        <w:t>*</w:t>
       </w:r>
       <w:r>
         <w:t xml:space="preserve"> resolutions (960x640, 1024x768)</w:t>
@@ -557,7 +616,15 @@
         <w:t>Time limit increase</w:t>
       </w:r>
       <w:r>
-        <w:t xml:space="preserve"> { time_limit [seconds] }</w:t>
+        <w:t xml:space="preserve"> { </w:t>
+      </w:r>
+      <w:proofErr w:type="spellStart"/>
+      <w:r>
+        <w:t>time_limit</w:t>
+      </w:r>
+      <w:proofErr w:type="spellEnd"/>
+      <w:r>
+        <w:t xml:space="preserve"> [seconds] }</w:t>
       </w:r>
     </w:p>
     <w:p>
@@ -572,7 +639,15 @@
         <w:t>Bomb, bonus items increase</w:t>
       </w:r>
       <w:r>
-        <w:t xml:space="preserve"> { bonus_freq }</w:t>
+        <w:t xml:space="preserve"> { </w:t>
+      </w:r>
+      <w:proofErr w:type="spellStart"/>
+      <w:r>
+        <w:t>bonus_freq</w:t>
+      </w:r>
+      <w:proofErr w:type="spellEnd"/>
+      <w:r>
+        <w:t xml:space="preserve"> }</w:t>
       </w:r>
     </w:p>
     <w:p>
@@ -587,7 +662,15 @@
         <w:t>Target charges increase</w:t>
       </w:r>
       <w:r>
-        <w:t xml:space="preserve"> { target_charges }</w:t>
+        <w:t xml:space="preserve"> { </w:t>
+      </w:r>
+      <w:proofErr w:type="spellStart"/>
+      <w:r>
+        <w:t>target_charges</w:t>
+      </w:r>
+      <w:proofErr w:type="spellEnd"/>
+      <w:r>
+        <w:t xml:space="preserve"> }</w:t>
       </w:r>
     </w:p>
     <w:p>
@@ -602,7 +685,15 @@
         <w:t>Worm starts to appear</w:t>
       </w:r>
       <w:r>
-        <w:t xml:space="preserve"> { worm_level }</w:t>
+        <w:t xml:space="preserve"> { </w:t>
+      </w:r>
+      <w:proofErr w:type="spellStart"/>
+      <w:r>
+        <w:t>worm_level</w:t>
+      </w:r>
+      <w:proofErr w:type="spellEnd"/>
+      <w:r>
+        <w:t xml:space="preserve"> }</w:t>
       </w:r>
     </w:p>
     <w:p>
@@ -617,7 +708,15 @@
         <w:t>Worm increases length</w:t>
       </w:r>
       <w:r>
-        <w:t xml:space="preserve"> { worm_length }</w:t>
+        <w:t xml:space="preserve"> { </w:t>
+      </w:r>
+      <w:proofErr w:type="spellStart"/>
+      <w:r>
+        <w:t>worm_length</w:t>
+      </w:r>
+      <w:proofErr w:type="spellEnd"/>
+      <w:r>
+        <w:t xml:space="preserve"> }</w:t>
       </w:r>
     </w:p>
     <w:p>
@@ -632,7 +731,15 @@
         <w:t>Worm starts to rotate tiles with increasing frequency</w:t>
       </w:r>
       <w:r>
-        <w:t xml:space="preserve"> { worm_tile_rotations }</w:t>
+        <w:t xml:space="preserve"> { </w:t>
+      </w:r>
+      <w:proofErr w:type="spellStart"/>
+      <w:r>
+        <w:t>worm_tile_rotations</w:t>
+      </w:r>
+      <w:proofErr w:type="spellEnd"/>
+      <w:r>
+        <w:t xml:space="preserve"> }</w:t>
       </w:r>
     </w:p>
     <w:p>
@@ -664,11 +771,19 @@
       <w:r>
         <w:t xml:space="preserve"> </w:t>
       </w:r>
+      <w:proofErr w:type="gramStart"/>
       <w:r>
         <w:rPr>
           <w:color w:val="7F7F7F" w:themeColor="text1" w:themeTint="80"/>
         </w:rPr>
-        <w:t>{ ? }</w:t>
+        <w:t>{ ?</w:t>
+      </w:r>
+      <w:proofErr w:type="gramEnd"/>
+      <w:r>
+        <w:rPr>
+          <w:color w:val="7F7F7F" w:themeColor="text1" w:themeTint="80"/>
+        </w:rPr>
+        <w:t xml:space="preserve"> }</w:t>
       </w:r>
     </w:p>
     <w:p>
@@ -976,6 +1091,7 @@
         </w:rPr>
         <w:t xml:space="preserve">Move worm management to </w:t>
       </w:r>
+      <w:proofErr w:type="spellStart"/>
       <w:r>
         <w:rPr>
           <w:rFonts w:ascii="Consolas" w:hAnsi="Consolas" w:cs="Consolas"/>
@@ -983,6 +1099,7 @@
         </w:rPr>
         <w:t>GameTable</w:t>
       </w:r>
+      <w:proofErr w:type="spellEnd"/>
       <w:r>
         <w:rPr>
           <w:color w:val="00B050"/>
@@ -993,7 +1110,21 @@
         <w:rPr>
           <w:color w:val="00B050"/>
         </w:rPr>
-        <w:t xml:space="preserve"> { worm can be destroyed } </w:t>
+        <w:t xml:space="preserve"> </w:t>
+      </w:r>
+      <w:proofErr w:type="gramStart"/>
+      <w:r>
+        <w:rPr>
+          <w:color w:val="00B050"/>
+        </w:rPr>
+        <w:t>{ worm</w:t>
+      </w:r>
+      <w:proofErr w:type="gramEnd"/>
+      <w:r>
+        <w:rPr>
+          <w:color w:val="00B050"/>
+        </w:rPr>
+        <w:t xml:space="preserve"> can be destroyed } </w:t>
       </w:r>
       <w:r>
         <w:rPr>
@@ -1024,7 +1155,21 @@
         <w:rPr>
           <w:color w:val="00B050"/>
         </w:rPr>
-        <w:t xml:space="preserve"> { CHARGES, bombs, clocks }</w:t>
+        <w:t xml:space="preserve"> </w:t>
+      </w:r>
+      <w:proofErr w:type="gramStart"/>
+      <w:r>
+        <w:rPr>
+          <w:color w:val="00B050"/>
+        </w:rPr>
+        <w:t>{ CHARGES</w:t>
+      </w:r>
+      <w:proofErr w:type="gramEnd"/>
+      <w:r>
+        <w:rPr>
+          <w:color w:val="00B050"/>
+        </w:rPr>
+        <w:t>, bombs, clocks }</w:t>
       </w:r>
       <w:r>
         <w:rPr>
@@ -1032,6 +1177,7 @@
         </w:rPr>
         <w:t xml:space="preserve"> put them into </w:t>
       </w:r>
+      <w:proofErr w:type="spellStart"/>
       <w:r>
         <w:rPr>
           <w:rFonts w:ascii="Consolas" w:hAnsi="Consolas" w:cs="Consolas"/>
@@ -1039,6 +1185,7 @@
         </w:rPr>
         <w:t>GameTable</w:t>
       </w:r>
+      <w:proofErr w:type="spellEnd"/>
       <w:r>
         <w:rPr>
           <w:color w:val="00B050"/>
@@ -1136,7 +1283,21 @@
         <w:rPr>
           <w:color w:val="00B050"/>
         </w:rPr>
-        <w:t>Particle generators { with time limit }</w:t>
+        <w:t xml:space="preserve">Particle generators </w:t>
+      </w:r>
+      <w:proofErr w:type="gramStart"/>
+      <w:r>
+        <w:rPr>
+          <w:color w:val="00B050"/>
+        </w:rPr>
+        <w:t>{ with</w:t>
+      </w:r>
+      <w:proofErr w:type="gramEnd"/>
+      <w:r>
+        <w:rPr>
+          <w:color w:val="00B050"/>
+        </w:rPr>
+        <w:t xml:space="preserve"> time limit }</w:t>
       </w:r>
       <w:r>
         <w:rPr>
@@ -1210,7 +1371,21 @@
         <w:rPr>
           <w:color w:val="00B050"/>
         </w:rPr>
-        <w:t xml:space="preserve"> (slide between tiles), move it to GameTable class</w:t>
+        <w:t xml:space="preserve"> (slide between tiles), move it to </w:t>
+      </w:r>
+      <w:proofErr w:type="spellStart"/>
+      <w:r>
+        <w:rPr>
+          <w:color w:val="00B050"/>
+        </w:rPr>
+        <w:t>GameTable</w:t>
+      </w:r>
+      <w:proofErr w:type="spellEnd"/>
+      <w:r>
+        <w:rPr>
+          <w:color w:val="00B050"/>
+        </w:rPr>
+        <w:t xml:space="preserve"> class</w:t>
       </w:r>
       <w:r>
         <w:rPr>
@@ -1253,7 +1428,21 @@
         <w:rPr>
           <w:color w:val="00B050"/>
         </w:rPr>
-        <w:t xml:space="preserve"> nothing happens, game auto-sends. meanwhile the connecting lightning changes color</w:t>
+        <w:t xml:space="preserve"> nothing happens, game auto-sends. </w:t>
+      </w:r>
+      <w:proofErr w:type="gramStart"/>
+      <w:r>
+        <w:rPr>
+          <w:color w:val="00B050"/>
+        </w:rPr>
+        <w:t>meanwhile</w:t>
+      </w:r>
+      <w:proofErr w:type="gramEnd"/>
+      <w:r>
+        <w:rPr>
+          <w:color w:val="00B050"/>
+        </w:rPr>
+        <w:t xml:space="preserve"> the connecting lightning changes color</w:t>
       </w:r>
       <w:r>
         <w:rPr>
@@ -1297,14 +1486,28 @@
         <w:rPr>
           <w:color w:val="00B050"/>
         </w:rPr>
-        <w:t xml:space="preserve"> { Big lightning strikes when sending }</w:t>
-      </w:r>
-      <w:r>
-        <w:rPr>
-          <w:color w:val="00B050"/>
-        </w:rPr>
         <w:t xml:space="preserve"> </w:t>
       </w:r>
+      <w:proofErr w:type="gramStart"/>
+      <w:r>
+        <w:rPr>
+          <w:color w:val="00B050"/>
+        </w:rPr>
+        <w:t>{ Big</w:t>
+      </w:r>
+      <w:proofErr w:type="gramEnd"/>
+      <w:r>
+        <w:rPr>
+          <w:color w:val="00B050"/>
+        </w:rPr>
+        <w:t xml:space="preserve"> lightning strikes when sending }</w:t>
+      </w:r>
+      <w:r>
+        <w:rPr>
+          <w:color w:val="00B050"/>
+        </w:rPr>
+        <w:t xml:space="preserve"> </w:t>
+      </w:r>
       <w:r>
         <w:rPr>
           <w:b/>
@@ -1347,8 +1550,16 @@
         <w:rPr>
           <w:color w:val="00B050"/>
         </w:rPr>
-        <w:t xml:space="preserve"> Replaced with starfield</w:t>
-      </w:r>
+        <w:t xml:space="preserve"> Replaced with </w:t>
+      </w:r>
+      <w:proofErr w:type="spellStart"/>
+      <w:r>
+        <w:rPr>
+          <w:color w:val="00B050"/>
+        </w:rPr>
+        <w:t>starfield</w:t>
+      </w:r>
+      <w:proofErr w:type="spellEnd"/>
     </w:p>
     <w:p>
       <w:pPr>
@@ -1414,7 +1625,21 @@
         <w:rPr>
           <w:color w:val="FF0000"/>
         </w:rPr>
-        <w:t>Game time management { pause, dt for bonus, etc, time limits, losing focus }</w:t>
+        <w:t xml:space="preserve">Game time management { pause, </w:t>
+      </w:r>
+      <w:proofErr w:type="spellStart"/>
+      <w:r>
+        <w:rPr>
+          <w:color w:val="FF0000"/>
+        </w:rPr>
+        <w:t>dt</w:t>
+      </w:r>
+      <w:proofErr w:type="spellEnd"/>
+      <w:r>
+        <w:rPr>
+          <w:color w:val="FF0000"/>
+        </w:rPr>
+        <w:t xml:space="preserve"> for bonus, etc, time limits, losing focus }</w:t>
       </w:r>
     </w:p>
     <w:p>
@@ -1537,7 +1762,21 @@
         <w:rPr>
           <w:color w:val="00B050"/>
         </w:rPr>
-        <w:t>Left &amp; Right connectors graphics { plugs? }</w:t>
+        <w:t xml:space="preserve">Left &amp; Right connectors graphics </w:t>
+      </w:r>
+      <w:proofErr w:type="gramStart"/>
+      <w:r>
+        <w:rPr>
+          <w:color w:val="00B050"/>
+        </w:rPr>
+        <w:t>{ plugs</w:t>
+      </w:r>
+      <w:proofErr w:type="gramEnd"/>
+      <w:r>
+        <w:rPr>
+          <w:color w:val="00B050"/>
+        </w:rPr>
+        <w:t>? }</w:t>
       </w:r>
       <w:r>
         <w:rPr>
@@ -1564,11 +1803,19 @@
           <w:color w:val="00B050"/>
         </w:rPr>
       </w:pPr>
-      <w:r>
-        <w:rPr>
-          <w:color w:val="00B050"/>
-        </w:rPr>
-        <w:t>left / right CONNECTORS</w:t>
+      <w:proofErr w:type="gramStart"/>
+      <w:r>
+        <w:rPr>
+          <w:color w:val="00B050"/>
+        </w:rPr>
+        <w:t>left</w:t>
+      </w:r>
+      <w:proofErr w:type="gramEnd"/>
+      <w:r>
+        <w:rPr>
+          <w:color w:val="00B050"/>
+        </w:rPr>
+        <w:t xml:space="preserve"> / right CONNECTORS</w:t>
       </w:r>
       <w:r>
         <w:rPr>
@@ -1595,11 +1842,19 @@
           <w:color w:val="00B050"/>
         </w:rPr>
       </w:pPr>
-      <w:r>
-        <w:rPr>
-          <w:color w:val="00B050"/>
-        </w:rPr>
-        <w:t>connector STATUS (speed / capacity) -- goes from GREY to GOLD -- is updated by bonus items (coins)</w:t>
+      <w:proofErr w:type="gramStart"/>
+      <w:r>
+        <w:rPr>
+          <w:color w:val="00B050"/>
+        </w:rPr>
+        <w:t>connector</w:t>
+      </w:r>
+      <w:proofErr w:type="gramEnd"/>
+      <w:r>
+        <w:rPr>
+          <w:color w:val="00B050"/>
+        </w:rPr>
+        <w:t xml:space="preserve"> STATUS (speed / capacity) -- goes from GREY to GOLD -- is updated by bonus items (coins)</w:t>
       </w:r>
       <w:r>
         <w:rPr>
@@ -1626,11 +1881,19 @@
           <w:color w:val="00B050"/>
         </w:rPr>
       </w:pPr>
-      <w:r>
-        <w:rPr>
-          <w:color w:val="00B050"/>
-        </w:rPr>
-        <w:t>connector status update is HIGHLIGHTED</w:t>
+      <w:proofErr w:type="gramStart"/>
+      <w:r>
+        <w:rPr>
+          <w:color w:val="00B050"/>
+        </w:rPr>
+        <w:t>connector</w:t>
+      </w:r>
+      <w:proofErr w:type="gramEnd"/>
+      <w:r>
+        <w:rPr>
+          <w:color w:val="00B050"/>
+        </w:rPr>
+        <w:t xml:space="preserve"> status update is HIGHLIGHTED</w:t>
       </w:r>
       <w:r>
         <w:rPr>
@@ -1688,11 +1951,19 @@
           <w:color w:val="00B050"/>
         </w:rPr>
       </w:pPr>
-      <w:r>
-        <w:rPr>
-          <w:color w:val="00B050"/>
-        </w:rPr>
-        <w:t>bit accumulation is shown by connector gradually turning RED -- and flashing on overload</w:t>
+      <w:proofErr w:type="gramStart"/>
+      <w:r>
+        <w:rPr>
+          <w:color w:val="00B050"/>
+        </w:rPr>
+        <w:t>bit</w:t>
+      </w:r>
+      <w:proofErr w:type="gramEnd"/>
+      <w:r>
+        <w:rPr>
+          <w:color w:val="00B050"/>
+        </w:rPr>
+        <w:t xml:space="preserve"> accumulation is shown by connector gradually turning RED -- and flashing on overload</w:t>
       </w:r>
       <w:r>
         <w:rPr>
@@ -1716,14 +1987,27 @@
           <w:numId w:val="5"/>
         </w:numPr>
         <w:rPr>
-          <w:color w:val="FF0000"/>
-        </w:rPr>
-      </w:pPr>
-      <w:r>
-        <w:rPr>
-          <w:color w:val="FF0000"/>
+          <w:color w:val="00B050"/>
+        </w:rPr>
+      </w:pPr>
+      <w:r>
+        <w:rPr>
+          <w:color w:val="00B050"/>
         </w:rPr>
         <w:t>SEND points ~ bits sent ~ bits accumulated on the left X connectors touched on the right X right connector status</w:t>
+      </w:r>
+      <w:r>
+        <w:rPr>
+          <w:color w:val="00B050"/>
+        </w:rPr>
+        <w:t xml:space="preserve"> </w:t>
+      </w:r>
+      <w:r>
+        <w:rPr>
+          <w:b/>
+          <w:color w:val="00B050"/>
+        </w:rPr>
+        <w:t>DONE!</w:t>
       </w:r>
     </w:p>
     <w:p>

</xml_diff>